<commit_message>
update notes with description of how to launch app with a mac
</commit_message>
<xml_diff>
--- a/workshop.docx
+++ b/workshop.docx
@@ -35,7 +35,15 @@
         </w:numPr>
       </w:pPr>
       <w:r>
-        <w:t>Explanation of what Node Webkit is</w:t>
+        <w:t xml:space="preserve">Explanation of what Node </w:t>
+      </w:r>
+      <w:proofErr w:type="spellStart"/>
+      <w:r>
+        <w:t>Webkit</w:t>
+      </w:r>
+      <w:proofErr w:type="spellEnd"/>
+      <w:r>
+        <w:t xml:space="preserve"> is</w:t>
       </w:r>
     </w:p>
     <w:p>
@@ -93,7 +101,25 @@
         <w:t>C</w:t>
       </w:r>
       <w:r>
-        <w:t>reate a file named package.json and copy the following code into it. Save it in the Node Webkit folder.</w:t>
+        <w:t xml:space="preserve">reate a file named </w:t>
+      </w:r>
+      <w:proofErr w:type="spellStart"/>
+      <w:proofErr w:type="gramStart"/>
+      <w:r>
+        <w:t>package.json</w:t>
+      </w:r>
+      <w:proofErr w:type="spellEnd"/>
+      <w:proofErr w:type="gramEnd"/>
+      <w:r>
+        <w:t xml:space="preserve"> and copy the following code into it. Save it in the Node </w:t>
+      </w:r>
+      <w:proofErr w:type="spellStart"/>
+      <w:r>
+        <w:t>Webkit</w:t>
+      </w:r>
+      <w:proofErr w:type="spellEnd"/>
+      <w:r>
+        <w:t xml:space="preserve"> folder.</w:t>
       </w:r>
     </w:p>
     <w:p/>
@@ -165,7 +191,15 @@
     <w:p/>
     <w:p>
       <w:r>
-        <w:t>Create a folder named “app” in the Node Webkit folder and save a file named index.html in it with the following code.</w:t>
+        <w:t xml:space="preserve">Create a folder named “app” in the Node </w:t>
+      </w:r>
+      <w:proofErr w:type="spellStart"/>
+      <w:r>
+        <w:t>Webkit</w:t>
+      </w:r>
+      <w:proofErr w:type="spellEnd"/>
+      <w:r>
+        <w:t xml:space="preserve"> folder and save a file named index.html in it with the following code.</w:t>
       </w:r>
     </w:p>
     <w:p/>
@@ -176,11 +210,19 @@
           <w:rFonts w:ascii="Letter Gothic" w:hAnsi="Letter Gothic"/>
         </w:rPr>
       </w:pPr>
-      <w:r>
-        <w:rPr>
-          <w:rFonts w:ascii="Letter Gothic" w:hAnsi="Letter Gothic"/>
-        </w:rPr>
-        <w:t>&lt;!DOCTYPE html&gt;</w:t>
+      <w:proofErr w:type="gramStart"/>
+      <w:r>
+        <w:rPr>
+          <w:rFonts w:ascii="Letter Gothic" w:hAnsi="Letter Gothic"/>
+        </w:rPr>
+        <w:t>&lt;!DOCTYPE</w:t>
+      </w:r>
+      <w:proofErr w:type="gramEnd"/>
+      <w:r>
+        <w:rPr>
+          <w:rFonts w:ascii="Letter Gothic" w:hAnsi="Letter Gothic"/>
+        </w:rPr>
+        <w:t xml:space="preserve"> html&gt;</w:t>
       </w:r>
     </w:p>
     <w:p>
@@ -275,13 +317,35 @@
           <w:rFonts w:ascii="Letter Gothic" w:hAnsi="Letter Gothic"/>
         </w:rPr>
         <w:tab/>
-        <w:t>&lt;script src="</w:t>
-      </w:r>
-      <w:r>
-        <w:rPr>
-          <w:rFonts w:ascii="Letter Gothic" w:hAnsi="Letter Gothic"/>
-        </w:rPr>
-        <w:t>js/app.js"&gt;&lt;/script&gt;</w:t>
+        <w:t xml:space="preserve">&lt;script </w:t>
+      </w:r>
+      <w:proofErr w:type="spellStart"/>
+      <w:r>
+        <w:rPr>
+          <w:rFonts w:ascii="Letter Gothic" w:hAnsi="Letter Gothic"/>
+        </w:rPr>
+        <w:t>src</w:t>
+      </w:r>
+      <w:proofErr w:type="spellEnd"/>
+      <w:r>
+        <w:rPr>
+          <w:rFonts w:ascii="Letter Gothic" w:hAnsi="Letter Gothic"/>
+        </w:rPr>
+        <w:t>="</w:t>
+      </w:r>
+      <w:proofErr w:type="spellStart"/>
+      <w:r>
+        <w:rPr>
+          <w:rFonts w:ascii="Letter Gothic" w:hAnsi="Letter Gothic"/>
+        </w:rPr>
+        <w:t>js</w:t>
+      </w:r>
+      <w:proofErr w:type="spellEnd"/>
+      <w:r>
+        <w:rPr>
+          <w:rFonts w:ascii="Letter Gothic" w:hAnsi="Letter Gothic"/>
+        </w:rPr>
+        <w:t>/app.js"&gt;&lt;/script&gt;</w:t>
       </w:r>
     </w:p>
     <w:p>
@@ -301,13 +365,49 @@
           <w:rFonts w:ascii="Letter Gothic" w:hAnsi="Letter Gothic"/>
         </w:rPr>
         <w:tab/>
-        <w:t>&lt;link rel="stylesheet" href="</w:t>
-      </w:r>
-      <w:r>
-        <w:rPr>
-          <w:rFonts w:ascii="Letter Gothic" w:hAnsi="Letter Gothic"/>
-        </w:rPr>
-        <w:t>css/app.css"&gt;</w:t>
+        <w:t xml:space="preserve">&lt;link </w:t>
+      </w:r>
+      <w:proofErr w:type="spellStart"/>
+      <w:r>
+        <w:rPr>
+          <w:rFonts w:ascii="Letter Gothic" w:hAnsi="Letter Gothic"/>
+        </w:rPr>
+        <w:t>rel</w:t>
+      </w:r>
+      <w:proofErr w:type="spellEnd"/>
+      <w:r>
+        <w:rPr>
+          <w:rFonts w:ascii="Letter Gothic" w:hAnsi="Letter Gothic"/>
+        </w:rPr>
+        <w:t xml:space="preserve">="stylesheet" </w:t>
+      </w:r>
+      <w:proofErr w:type="spellStart"/>
+      <w:r>
+        <w:rPr>
+          <w:rFonts w:ascii="Letter Gothic" w:hAnsi="Letter Gothic"/>
+        </w:rPr>
+        <w:t>href</w:t>
+      </w:r>
+      <w:proofErr w:type="spellEnd"/>
+      <w:r>
+        <w:rPr>
+          <w:rFonts w:ascii="Letter Gothic" w:hAnsi="Letter Gothic"/>
+        </w:rPr>
+        <w:t>="</w:t>
+      </w:r>
+      <w:proofErr w:type="spellStart"/>
+      <w:r>
+        <w:rPr>
+          <w:rFonts w:ascii="Letter Gothic" w:hAnsi="Letter Gothic"/>
+        </w:rPr>
+        <w:t>css</w:t>
+      </w:r>
+      <w:proofErr w:type="spellEnd"/>
+      <w:r>
+        <w:rPr>
+          <w:rFonts w:ascii="Letter Gothic" w:hAnsi="Letter Gothic"/>
+        </w:rPr>
+        <w:t>/app.css"&gt;</w:t>
       </w:r>
     </w:p>
     <w:p>
@@ -335,7 +435,20 @@
           <w:rFonts w:ascii="Letter Gothic" w:hAnsi="Letter Gothic"/>
         </w:rPr>
         <w:tab/>
-        <w:t>&lt;!--______________________________________________________BEGIN APP--&gt;</w:t>
+      </w:r>
+      <w:proofErr w:type="gramStart"/>
+      <w:r>
+        <w:rPr>
+          <w:rFonts w:ascii="Letter Gothic" w:hAnsi="Letter Gothic"/>
+        </w:rPr>
+        <w:t>&lt;!--</w:t>
+      </w:r>
+      <w:proofErr w:type="gramEnd"/>
+      <w:r>
+        <w:rPr>
+          <w:rFonts w:ascii="Letter Gothic" w:hAnsi="Letter Gothic"/>
+        </w:rPr>
+        <w:t>______________________________________________________BEGIN APP--&gt;</w:t>
       </w:r>
     </w:p>
     <w:p>
@@ -409,7 +522,20 @@
           <w:rFonts w:ascii="Letter Gothic" w:hAnsi="Letter Gothic"/>
         </w:rPr>
         <w:tab/>
-        <w:t>&lt;!--______________________________________________________END APP--&gt;</w:t>
+      </w:r>
+      <w:proofErr w:type="gramStart"/>
+      <w:r>
+        <w:rPr>
+          <w:rFonts w:ascii="Letter Gothic" w:hAnsi="Letter Gothic"/>
+        </w:rPr>
+        <w:t>&lt;!--</w:t>
+      </w:r>
+      <w:proofErr w:type="gramEnd"/>
+      <w:r>
+        <w:rPr>
+          <w:rFonts w:ascii="Letter Gothic" w:hAnsi="Letter Gothic"/>
+        </w:rPr>
+        <w:t>______________________________________________________END APP--&gt;</w:t>
       </w:r>
     </w:p>
     <w:p>
@@ -437,8 +563,88 @@
     <w:p/>
     <w:p>
       <w:r>
-        <w:t>Click nw.exe to see the empty app</w:t>
-      </w:r>
+        <w:t>On windows you can c</w:t>
+      </w:r>
+      <w:r>
+        <w:t xml:space="preserve">lick </w:t>
+      </w:r>
+      <w:r>
+        <w:t xml:space="preserve">the file </w:t>
+      </w:r>
+      <w:r>
+        <w:t>nw.exe to see the empty app</w:t>
+      </w:r>
+    </w:p>
+    <w:p/>
+    <w:p>
+      <w:r>
+        <w:t>On Mac you can download a module</w:t>
+      </w:r>
+      <w:r>
+        <w:t xml:space="preserve"> here:</w:t>
+      </w:r>
+      <w:r>
+        <w:t xml:space="preserve">   </w:t>
+      </w:r>
+      <w:proofErr w:type="spellStart"/>
+      <w:r>
+        <w:rPr>
+          <w:rFonts w:ascii="LetterGothic" w:hAnsi="LetterGothic"/>
+        </w:rPr>
+        <w:t>sudo</w:t>
+      </w:r>
+      <w:proofErr w:type="spellEnd"/>
+      <w:r>
+        <w:rPr>
+          <w:rFonts w:ascii="LetterGothic" w:hAnsi="LetterGothic"/>
+        </w:rPr>
+        <w:t xml:space="preserve"> </w:t>
+      </w:r>
+      <w:proofErr w:type="spellStart"/>
+      <w:r>
+        <w:rPr>
+          <w:rFonts w:ascii="LetterGothic" w:hAnsi="LetterGothic"/>
+        </w:rPr>
+        <w:t>npm</w:t>
+      </w:r>
+      <w:proofErr w:type="spellEnd"/>
+      <w:r>
+        <w:rPr>
+          <w:rFonts w:ascii="LetterGothic" w:hAnsi="LetterGothic"/>
+        </w:rPr>
+        <w:t xml:space="preserve"> install -g </w:t>
+      </w:r>
+      <w:proofErr w:type="spellStart"/>
+      <w:r>
+        <w:rPr>
+          <w:rFonts w:ascii="LetterGothic" w:hAnsi="LetterGothic"/>
+        </w:rPr>
+        <w:t>nodewebkit</w:t>
+      </w:r>
+      <w:proofErr w:type="spellEnd"/>
+    </w:p>
+    <w:p>
+      <w:r>
+        <w:t xml:space="preserve">This will allow you to launch the app by going to the SDK directory from the command line and typing: </w:t>
+      </w:r>
+      <w:bookmarkStart w:id="0" w:name="_GoBack"/>
+      <w:bookmarkEnd w:id="0"/>
+      <w:proofErr w:type="spellStart"/>
+      <w:proofErr w:type="gramStart"/>
+      <w:r>
+        <w:rPr>
+          <w:rFonts w:ascii="LetterGothic" w:hAnsi="LetterGothic"/>
+        </w:rPr>
+        <w:t>nodemon</w:t>
+      </w:r>
+      <w:proofErr w:type="spellEnd"/>
+      <w:r>
+        <w:rPr>
+          <w:rFonts w:ascii="LetterGothic" w:hAnsi="LetterGothic"/>
+        </w:rPr>
+        <w:t xml:space="preserve"> .</w:t>
+      </w:r>
+      <w:proofErr w:type="gramEnd"/>
     </w:p>
     <w:p/>
     <w:p>
@@ -472,13 +678,41 @@
           <w:szCs w:val="20"/>
         </w:rPr>
       </w:pPr>
-      <w:r>
-        <w:rPr>
-          <w:rFonts w:ascii="LetterGothic" w:hAnsi="LetterGothic"/>
-          <w:sz w:val="20"/>
-          <w:szCs w:val="20"/>
-        </w:rPr>
-        <w:t>var path = './app</w:t>
+      <w:proofErr w:type="spellStart"/>
+      <w:r>
+        <w:rPr>
+          <w:rFonts w:ascii="LetterGothic" w:hAnsi="LetterGothic"/>
+          <w:sz w:val="20"/>
+          <w:szCs w:val="20"/>
+        </w:rPr>
+        <w:t>var</w:t>
+      </w:r>
+      <w:proofErr w:type="spellEnd"/>
+      <w:r>
+        <w:rPr>
+          <w:rFonts w:ascii="LetterGothic" w:hAnsi="LetterGothic"/>
+          <w:sz w:val="20"/>
+          <w:szCs w:val="20"/>
+        </w:rPr>
+        <w:t xml:space="preserve"> path = </w:t>
+      </w:r>
+      <w:proofErr w:type="gramStart"/>
+      <w:r>
+        <w:rPr>
+          <w:rFonts w:ascii="LetterGothic" w:hAnsi="LetterGothic"/>
+          <w:sz w:val="20"/>
+          <w:szCs w:val="20"/>
+        </w:rPr>
+        <w:t>'./</w:t>
+      </w:r>
+      <w:proofErr w:type="gramEnd"/>
+      <w:r>
+        <w:rPr>
+          <w:rFonts w:ascii="LetterGothic" w:hAnsi="LetterGothic"/>
+          <w:sz w:val="20"/>
+          <w:szCs w:val="20"/>
+        </w:rPr>
+        <w:t>app</w:t>
       </w:r>
       <w:r>
         <w:rPr>
@@ -497,89 +731,142 @@
           <w:szCs w:val="20"/>
         </w:rPr>
       </w:pPr>
-      <w:r>
-        <w:rPr>
-          <w:rFonts w:ascii="LetterGothic" w:hAnsi="LetterGothic"/>
-          <w:sz w:val="20"/>
-          <w:szCs w:val="20"/>
-        </w:rPr>
-        <w:t>var fs = require('fs');</w:t>
-      </w:r>
-    </w:p>
-    <w:p>
-      <w:pPr>
-        <w:rPr>
-          <w:rFonts w:ascii="LetterGothic" w:hAnsi="LetterGothic"/>
-          <w:sz w:val="20"/>
-          <w:szCs w:val="20"/>
-        </w:rPr>
-      </w:pPr>
-    </w:p>
-    <w:p>
-      <w:pPr>
-        <w:rPr>
-          <w:rFonts w:ascii="LetterGothic" w:hAnsi="LetterGothic"/>
-          <w:sz w:val="20"/>
-          <w:szCs w:val="20"/>
-        </w:rPr>
-      </w:pPr>
-      <w:r>
-        <w:rPr>
-          <w:rFonts w:ascii="LetterGothic" w:hAnsi="LetterGothic"/>
-          <w:sz w:val="20"/>
-          <w:szCs w:val="20"/>
-        </w:rPr>
-        <w:t>fs.watch(path, function() {</w:t>
-      </w:r>
-    </w:p>
-    <w:p>
-      <w:pPr>
-        <w:rPr>
-          <w:rFonts w:ascii="LetterGothic" w:hAnsi="LetterGothic"/>
-          <w:sz w:val="20"/>
-          <w:szCs w:val="20"/>
-        </w:rPr>
-      </w:pPr>
-      <w:r>
-        <w:rPr>
-          <w:rFonts w:ascii="LetterGothic" w:hAnsi="LetterGothic"/>
-          <w:sz w:val="20"/>
-          <w:szCs w:val="20"/>
-        </w:rPr>
-        <w:t xml:space="preserve">    if (location){</w:t>
-      </w:r>
-    </w:p>
-    <w:p>
-      <w:pPr>
-        <w:rPr>
-          <w:rFonts w:ascii="LetterGothic" w:hAnsi="LetterGothic"/>
-          <w:sz w:val="20"/>
-          <w:szCs w:val="20"/>
-        </w:rPr>
-      </w:pPr>
-      <w:r>
-        <w:rPr>
-          <w:rFonts w:ascii="LetterGothic" w:hAnsi="LetterGothic"/>
-          <w:sz w:val="20"/>
-          <w:szCs w:val="20"/>
-        </w:rPr>
-        <w:t xml:space="preserve">        location.reload();</w:t>
-      </w:r>
-    </w:p>
-    <w:p>
-      <w:pPr>
-        <w:rPr>
-          <w:rFonts w:ascii="LetterGothic" w:hAnsi="LetterGothic"/>
-          <w:sz w:val="20"/>
-          <w:szCs w:val="20"/>
-        </w:rPr>
-      </w:pPr>
-      <w:r>
-        <w:rPr>
-          <w:rFonts w:ascii="LetterGothic" w:hAnsi="LetterGothic"/>
-          <w:sz w:val="20"/>
-          <w:szCs w:val="20"/>
-        </w:rPr>
+      <w:proofErr w:type="spellStart"/>
+      <w:r>
+        <w:rPr>
+          <w:rFonts w:ascii="LetterGothic" w:hAnsi="LetterGothic"/>
+          <w:sz w:val="20"/>
+          <w:szCs w:val="20"/>
+        </w:rPr>
+        <w:t>var</w:t>
+      </w:r>
+      <w:proofErr w:type="spellEnd"/>
+      <w:r>
+        <w:rPr>
+          <w:rFonts w:ascii="LetterGothic" w:hAnsi="LetterGothic"/>
+          <w:sz w:val="20"/>
+          <w:szCs w:val="20"/>
+        </w:rPr>
+        <w:t xml:space="preserve"> fs = require('fs');</w:t>
+      </w:r>
+    </w:p>
+    <w:p>
+      <w:pPr>
+        <w:rPr>
+          <w:rFonts w:ascii="LetterGothic" w:hAnsi="LetterGothic"/>
+          <w:sz w:val="20"/>
+          <w:szCs w:val="20"/>
+        </w:rPr>
+      </w:pPr>
+    </w:p>
+    <w:p>
+      <w:pPr>
+        <w:rPr>
+          <w:rFonts w:ascii="LetterGothic" w:hAnsi="LetterGothic"/>
+          <w:sz w:val="20"/>
+          <w:szCs w:val="20"/>
+        </w:rPr>
+      </w:pPr>
+      <w:proofErr w:type="spellStart"/>
+      <w:proofErr w:type="gramStart"/>
+      <w:r>
+        <w:rPr>
+          <w:rFonts w:ascii="LetterGothic" w:hAnsi="LetterGothic"/>
+          <w:sz w:val="20"/>
+          <w:szCs w:val="20"/>
+        </w:rPr>
+        <w:t>fs.watch</w:t>
+      </w:r>
+      <w:proofErr w:type="spellEnd"/>
+      <w:proofErr w:type="gramEnd"/>
+      <w:r>
+        <w:rPr>
+          <w:rFonts w:ascii="LetterGothic" w:hAnsi="LetterGothic"/>
+          <w:sz w:val="20"/>
+          <w:szCs w:val="20"/>
+        </w:rPr>
+        <w:t>(path, function() {</w:t>
+      </w:r>
+    </w:p>
+    <w:p>
+      <w:pPr>
+        <w:rPr>
+          <w:rFonts w:ascii="LetterGothic" w:hAnsi="LetterGothic"/>
+          <w:sz w:val="20"/>
+          <w:szCs w:val="20"/>
+        </w:rPr>
+      </w:pPr>
+      <w:r>
+        <w:rPr>
+          <w:rFonts w:ascii="LetterGothic" w:hAnsi="LetterGothic"/>
+          <w:sz w:val="20"/>
+          <w:szCs w:val="20"/>
+        </w:rPr>
+        <w:t xml:space="preserve">    if (location</w:t>
+      </w:r>
+      <w:proofErr w:type="gramStart"/>
+      <w:r>
+        <w:rPr>
+          <w:rFonts w:ascii="LetterGothic" w:hAnsi="LetterGothic"/>
+          <w:sz w:val="20"/>
+          <w:szCs w:val="20"/>
+        </w:rPr>
+        <w:t>){</w:t>
+      </w:r>
+      <w:proofErr w:type="gramEnd"/>
+    </w:p>
+    <w:p>
+      <w:pPr>
+        <w:rPr>
+          <w:rFonts w:ascii="LetterGothic" w:hAnsi="LetterGothic"/>
+          <w:sz w:val="20"/>
+          <w:szCs w:val="20"/>
+        </w:rPr>
+      </w:pPr>
+      <w:r>
+        <w:rPr>
+          <w:rFonts w:ascii="LetterGothic" w:hAnsi="LetterGothic"/>
+          <w:sz w:val="20"/>
+          <w:szCs w:val="20"/>
+        </w:rPr>
+        <w:t xml:space="preserve">        </w:t>
+      </w:r>
+      <w:proofErr w:type="spellStart"/>
+      <w:proofErr w:type="gramStart"/>
+      <w:r>
+        <w:rPr>
+          <w:rFonts w:ascii="LetterGothic" w:hAnsi="LetterGothic"/>
+          <w:sz w:val="20"/>
+          <w:szCs w:val="20"/>
+        </w:rPr>
+        <w:t>location.reload</w:t>
+      </w:r>
+      <w:proofErr w:type="spellEnd"/>
+      <w:proofErr w:type="gramEnd"/>
+      <w:r>
+        <w:rPr>
+          <w:rFonts w:ascii="LetterGothic" w:hAnsi="LetterGothic"/>
+          <w:sz w:val="20"/>
+          <w:szCs w:val="20"/>
+        </w:rPr>
+        <w:t>();</w:t>
+      </w:r>
+    </w:p>
+    <w:p>
+      <w:pPr>
+        <w:rPr>
+          <w:rFonts w:ascii="LetterGothic" w:hAnsi="LetterGothic"/>
+          <w:sz w:val="20"/>
+          <w:szCs w:val="20"/>
+        </w:rPr>
+      </w:pPr>
+      <w:r>
+        <w:rPr>
+          <w:rFonts w:ascii="LetterGothic" w:hAnsi="LetterGothic"/>
+          <w:sz w:val="20"/>
+          <w:szCs w:val="20"/>
+        </w:rPr>
+        <w:lastRenderedPageBreak/>
         <w:t xml:space="preserve">    }</w:t>
       </w:r>
     </w:p>
@@ -612,13 +899,20 @@
           <w:sz w:val="40"/>
           <w:szCs w:val="40"/>
         </w:rPr>
-        <w:lastRenderedPageBreak/>
         <w:t>Developer tools</w:t>
       </w:r>
     </w:p>
     <w:p>
       <w:r>
-        <w:t xml:space="preserve">To see Chrome Developer tools you can right </w:t>
+        <w:t xml:space="preserve">To see Chrome Developer </w:t>
+      </w:r>
+      <w:proofErr w:type="gramStart"/>
+      <w:r>
+        <w:t>tools</w:t>
+      </w:r>
+      <w:proofErr w:type="gramEnd"/>
+      <w:r>
+        <w:t xml:space="preserve"> you can right </w:t>
       </w:r>
       <w:r>
         <w:t>click and choose it in the menu or F12</w:t>
@@ -791,58 +1085,130 @@
           <w:sz w:val="20"/>
           <w:szCs w:val="20"/>
         </w:rPr>
-        <w:t xml:space="preserve">        "min_width": 400,</w:t>
-      </w:r>
-    </w:p>
-    <w:p>
-      <w:pPr>
-        <w:rPr>
-          <w:rFonts w:ascii="LetterGothic" w:hAnsi="LetterGothic"/>
-          <w:sz w:val="20"/>
-          <w:szCs w:val="20"/>
-        </w:rPr>
-      </w:pPr>
-      <w:r>
-        <w:rPr>
-          <w:rFonts w:ascii="LetterGothic" w:hAnsi="LetterGothic"/>
-          <w:sz w:val="20"/>
-          <w:szCs w:val="20"/>
-        </w:rPr>
-        <w:t xml:space="preserve">        "min_height": 200,</w:t>
-      </w:r>
-    </w:p>
-    <w:p>
-      <w:pPr>
-        <w:rPr>
-          <w:rFonts w:ascii="LetterGothic" w:hAnsi="LetterGothic"/>
-          <w:sz w:val="20"/>
-          <w:szCs w:val="20"/>
-        </w:rPr>
-      </w:pPr>
-      <w:r>
-        <w:rPr>
-          <w:rFonts w:ascii="LetterGothic" w:hAnsi="LetterGothic"/>
-          <w:sz w:val="20"/>
-          <w:szCs w:val="20"/>
-        </w:rPr>
-        <w:t xml:space="preserve">        "max_width": 800,</w:t>
-      </w:r>
-    </w:p>
-    <w:p>
-      <w:pPr>
-        <w:rPr>
-          <w:rFonts w:ascii="LetterGothic" w:hAnsi="LetterGothic"/>
-          <w:sz w:val="20"/>
-          <w:szCs w:val="20"/>
-        </w:rPr>
-      </w:pPr>
-      <w:r>
-        <w:rPr>
-          <w:rFonts w:ascii="LetterGothic" w:hAnsi="LetterGothic"/>
-          <w:sz w:val="20"/>
-          <w:szCs w:val="20"/>
-        </w:rPr>
-        <w:t xml:space="preserve">        "max_height": 600,</w:t>
+        <w:t xml:space="preserve">        "</w:t>
+      </w:r>
+      <w:proofErr w:type="spellStart"/>
+      <w:r>
+        <w:rPr>
+          <w:rFonts w:ascii="LetterGothic" w:hAnsi="LetterGothic"/>
+          <w:sz w:val="20"/>
+          <w:szCs w:val="20"/>
+        </w:rPr>
+        <w:t>min_width</w:t>
+      </w:r>
+      <w:proofErr w:type="spellEnd"/>
+      <w:r>
+        <w:rPr>
+          <w:rFonts w:ascii="LetterGothic" w:hAnsi="LetterGothic"/>
+          <w:sz w:val="20"/>
+          <w:szCs w:val="20"/>
+        </w:rPr>
+        <w:t>": 400,</w:t>
+      </w:r>
+    </w:p>
+    <w:p>
+      <w:pPr>
+        <w:rPr>
+          <w:rFonts w:ascii="LetterGothic" w:hAnsi="LetterGothic"/>
+          <w:sz w:val="20"/>
+          <w:szCs w:val="20"/>
+        </w:rPr>
+      </w:pPr>
+      <w:r>
+        <w:rPr>
+          <w:rFonts w:ascii="LetterGothic" w:hAnsi="LetterGothic"/>
+          <w:sz w:val="20"/>
+          <w:szCs w:val="20"/>
+        </w:rPr>
+        <w:t xml:space="preserve">        "</w:t>
+      </w:r>
+      <w:proofErr w:type="spellStart"/>
+      <w:r>
+        <w:rPr>
+          <w:rFonts w:ascii="LetterGothic" w:hAnsi="LetterGothic"/>
+          <w:sz w:val="20"/>
+          <w:szCs w:val="20"/>
+        </w:rPr>
+        <w:t>min_height</w:t>
+      </w:r>
+      <w:proofErr w:type="spellEnd"/>
+      <w:r>
+        <w:rPr>
+          <w:rFonts w:ascii="LetterGothic" w:hAnsi="LetterGothic"/>
+          <w:sz w:val="20"/>
+          <w:szCs w:val="20"/>
+        </w:rPr>
+        <w:t>": 200,</w:t>
+      </w:r>
+    </w:p>
+    <w:p>
+      <w:pPr>
+        <w:rPr>
+          <w:rFonts w:ascii="LetterGothic" w:hAnsi="LetterGothic"/>
+          <w:sz w:val="20"/>
+          <w:szCs w:val="20"/>
+        </w:rPr>
+      </w:pPr>
+      <w:r>
+        <w:rPr>
+          <w:rFonts w:ascii="LetterGothic" w:hAnsi="LetterGothic"/>
+          <w:sz w:val="20"/>
+          <w:szCs w:val="20"/>
+        </w:rPr>
+        <w:t xml:space="preserve">        "</w:t>
+      </w:r>
+      <w:proofErr w:type="spellStart"/>
+      <w:r>
+        <w:rPr>
+          <w:rFonts w:ascii="LetterGothic" w:hAnsi="LetterGothic"/>
+          <w:sz w:val="20"/>
+          <w:szCs w:val="20"/>
+        </w:rPr>
+        <w:t>max_width</w:t>
+      </w:r>
+      <w:proofErr w:type="spellEnd"/>
+      <w:r>
+        <w:rPr>
+          <w:rFonts w:ascii="LetterGothic" w:hAnsi="LetterGothic"/>
+          <w:sz w:val="20"/>
+          <w:szCs w:val="20"/>
+        </w:rPr>
+        <w:t>": 800,</w:t>
+      </w:r>
+    </w:p>
+    <w:p>
+      <w:pPr>
+        <w:rPr>
+          <w:rFonts w:ascii="LetterGothic" w:hAnsi="LetterGothic"/>
+          <w:sz w:val="20"/>
+          <w:szCs w:val="20"/>
+        </w:rPr>
+      </w:pPr>
+      <w:r>
+        <w:rPr>
+          <w:rFonts w:ascii="LetterGothic" w:hAnsi="LetterGothic"/>
+          <w:sz w:val="20"/>
+          <w:szCs w:val="20"/>
+        </w:rPr>
+        <w:t xml:space="preserve">        "</w:t>
+      </w:r>
+      <w:proofErr w:type="spellStart"/>
+      <w:r>
+        <w:rPr>
+          <w:rFonts w:ascii="LetterGothic" w:hAnsi="LetterGothic"/>
+          <w:sz w:val="20"/>
+          <w:szCs w:val="20"/>
+        </w:rPr>
+        <w:t>max_height</w:t>
+      </w:r>
+      <w:proofErr w:type="spellEnd"/>
+      <w:r>
+        <w:rPr>
+          <w:rFonts w:ascii="LetterGothic" w:hAnsi="LetterGothic"/>
+          <w:sz w:val="20"/>
+          <w:szCs w:val="20"/>
+        </w:rPr>
+        <w:t>": 600,</w:t>
       </w:r>
     </w:p>
     <w:p>
@@ -936,23 +1302,43 @@
         <w:t>P</w:t>
       </w:r>
       <w:r>
-        <w:t>lace the todo</w:t>
+        <w:t xml:space="preserve">lace the </w:t>
+      </w:r>
+      <w:proofErr w:type="spellStart"/>
+      <w:r>
+        <w:t>todo</w:t>
       </w:r>
       <w:r>
         <w:t>s</w:t>
       </w:r>
-      <w:r>
-        <w:t xml:space="preserve"> folder in the node app and modify the package.json file “main” property </w:t>
+      <w:proofErr w:type="spellEnd"/>
+      <w:r>
+        <w:t xml:space="preserve"> folder in the node app and modify the </w:t>
+      </w:r>
+      <w:proofErr w:type="spellStart"/>
+      <w:proofErr w:type="gramStart"/>
+      <w:r>
+        <w:t>package.json</w:t>
+      </w:r>
+      <w:proofErr w:type="spellEnd"/>
+      <w:proofErr w:type="gramEnd"/>
+      <w:r>
+        <w:t xml:space="preserve"> file “main” property </w:t>
       </w:r>
       <w:r>
         <w:t>to reference the index file insi</w:t>
       </w:r>
       <w:r>
-        <w:t>de the todo</w:t>
+        <w:t xml:space="preserve">de the </w:t>
+      </w:r>
+      <w:proofErr w:type="spellStart"/>
+      <w:r>
+        <w:t>todo</w:t>
       </w:r>
       <w:r>
         <w:t>s</w:t>
       </w:r>
+      <w:proofErr w:type="spellEnd"/>
       <w:r>
         <w:t xml:space="preserve"> folder.</w:t>
       </w:r>
@@ -989,15 +1375,24 @@
           <w:rFonts w:ascii="LetterGothic" w:hAnsi="LetterGothic"/>
           <w:b/>
         </w:rPr>
-        <w:t>"main": "todo</w:t>
-      </w:r>
+        <w:t>"main": "</w:t>
+      </w:r>
+      <w:proofErr w:type="spellStart"/>
       <w:r>
         <w:rPr>
           <w:rFonts w:ascii="LetterGothic" w:hAnsi="LetterGothic"/>
           <w:b/>
         </w:rPr>
+        <w:t>todo</w:t>
+      </w:r>
+      <w:r>
+        <w:rPr>
+          <w:rFonts w:ascii="LetterGothic" w:hAnsi="LetterGothic"/>
+          <w:b/>
+        </w:rPr>
         <w:t>s</w:t>
       </w:r>
+      <w:proofErr w:type="spellEnd"/>
       <w:r>
         <w:rPr>
           <w:rFonts w:ascii="LetterGothic" w:hAnsi="LetterGothic"/>
@@ -1089,7 +1484,31 @@
     </w:p>
     <w:p>
       <w:r>
-        <w:t>In the Node Webkit folder place the icon you want in PNG  format and reference it in the package.json file.</w:t>
+        <w:t xml:space="preserve">In the Node </w:t>
+      </w:r>
+      <w:proofErr w:type="spellStart"/>
+      <w:r>
+        <w:t>Webkit</w:t>
+      </w:r>
+      <w:proofErr w:type="spellEnd"/>
+      <w:r>
+        <w:t xml:space="preserve"> folder place the icon you want in </w:t>
+      </w:r>
+      <w:proofErr w:type="gramStart"/>
+      <w:r>
+        <w:t>PNG  format</w:t>
+      </w:r>
+      <w:proofErr w:type="gramEnd"/>
+      <w:r>
+        <w:t xml:space="preserve"> and reference it in the </w:t>
+      </w:r>
+      <w:proofErr w:type="spellStart"/>
+      <w:r>
+        <w:t>package.json</w:t>
+      </w:r>
+      <w:proofErr w:type="spellEnd"/>
+      <w:r>
+        <w:t xml:space="preserve"> file.</w:t>
       </w:r>
     </w:p>
     <w:p/>
@@ -1222,58 +1641,115 @@
         <w:rPr>
           <w:rFonts w:ascii="Letter Gothic" w:hAnsi="Letter Gothic"/>
         </w:rPr>
-        <w:t xml:space="preserve">        "min_width": 400,</w:t>
-      </w:r>
-    </w:p>
-    <w:p>
-      <w:pPr>
-        <w:rPr>
-          <w:rFonts w:ascii="Letter Gothic" w:hAnsi="Letter Gothic"/>
-        </w:rPr>
-      </w:pPr>
-      <w:r>
-        <w:rPr>
-          <w:rFonts w:ascii="Letter Gothic" w:hAnsi="Letter Gothic"/>
-        </w:rPr>
-        <w:t xml:space="preserve">        "min_height": 800,</w:t>
-      </w:r>
-    </w:p>
-    <w:p>
-      <w:pPr>
-        <w:rPr>
-          <w:rFonts w:ascii="Letter Gothic" w:hAnsi="Letter Gothic"/>
-        </w:rPr>
-      </w:pPr>
-      <w:r>
-        <w:rPr>
-          <w:rFonts w:ascii="Letter Gothic" w:hAnsi="Letter Gothic"/>
-        </w:rPr>
-        <w:t xml:space="preserve">        "max_width": 800,</w:t>
-      </w:r>
-    </w:p>
-    <w:p>
-      <w:pPr>
-        <w:rPr>
-          <w:rFonts w:ascii="Letter Gothic" w:hAnsi="Letter Gothic"/>
-        </w:rPr>
-      </w:pPr>
-      <w:r>
-        <w:rPr>
-          <w:rFonts w:ascii="Letter Gothic" w:hAnsi="Letter Gothic"/>
-        </w:rPr>
-        <w:t xml:space="preserve">        "max_height": 600</w:t>
-      </w:r>
-    </w:p>
-    <w:p>
-      <w:pPr>
-        <w:rPr>
-          <w:rFonts w:ascii="Letter Gothic" w:hAnsi="Letter Gothic"/>
-        </w:rPr>
-      </w:pPr>
-      <w:r>
-        <w:rPr>
-          <w:rFonts w:ascii="Letter Gothic" w:hAnsi="Letter Gothic"/>
-        </w:rPr>
+        <w:t xml:space="preserve">        "</w:t>
+      </w:r>
+      <w:proofErr w:type="spellStart"/>
+      <w:r>
+        <w:rPr>
+          <w:rFonts w:ascii="Letter Gothic" w:hAnsi="Letter Gothic"/>
+        </w:rPr>
+        <w:t>min_width</w:t>
+      </w:r>
+      <w:proofErr w:type="spellEnd"/>
+      <w:r>
+        <w:rPr>
+          <w:rFonts w:ascii="Letter Gothic" w:hAnsi="Letter Gothic"/>
+        </w:rPr>
+        <w:t>": 400,</w:t>
+      </w:r>
+    </w:p>
+    <w:p>
+      <w:pPr>
+        <w:rPr>
+          <w:rFonts w:ascii="Letter Gothic" w:hAnsi="Letter Gothic"/>
+        </w:rPr>
+      </w:pPr>
+      <w:r>
+        <w:rPr>
+          <w:rFonts w:ascii="Letter Gothic" w:hAnsi="Letter Gothic"/>
+        </w:rPr>
+        <w:t xml:space="preserve">        "</w:t>
+      </w:r>
+      <w:proofErr w:type="spellStart"/>
+      <w:r>
+        <w:rPr>
+          <w:rFonts w:ascii="Letter Gothic" w:hAnsi="Letter Gothic"/>
+        </w:rPr>
+        <w:t>min_height</w:t>
+      </w:r>
+      <w:proofErr w:type="spellEnd"/>
+      <w:r>
+        <w:rPr>
+          <w:rFonts w:ascii="Letter Gothic" w:hAnsi="Letter Gothic"/>
+        </w:rPr>
+        <w:t>": 800,</w:t>
+      </w:r>
+    </w:p>
+    <w:p>
+      <w:pPr>
+        <w:rPr>
+          <w:rFonts w:ascii="Letter Gothic" w:hAnsi="Letter Gothic"/>
+        </w:rPr>
+      </w:pPr>
+      <w:r>
+        <w:rPr>
+          <w:rFonts w:ascii="Letter Gothic" w:hAnsi="Letter Gothic"/>
+        </w:rPr>
+        <w:t xml:space="preserve">        "</w:t>
+      </w:r>
+      <w:proofErr w:type="spellStart"/>
+      <w:r>
+        <w:rPr>
+          <w:rFonts w:ascii="Letter Gothic" w:hAnsi="Letter Gothic"/>
+        </w:rPr>
+        <w:t>max_width</w:t>
+      </w:r>
+      <w:proofErr w:type="spellEnd"/>
+      <w:r>
+        <w:rPr>
+          <w:rFonts w:ascii="Letter Gothic" w:hAnsi="Letter Gothic"/>
+        </w:rPr>
+        <w:t>": 800,</w:t>
+      </w:r>
+    </w:p>
+    <w:p>
+      <w:pPr>
+        <w:rPr>
+          <w:rFonts w:ascii="Letter Gothic" w:hAnsi="Letter Gothic"/>
+        </w:rPr>
+      </w:pPr>
+      <w:r>
+        <w:rPr>
+          <w:rFonts w:ascii="Letter Gothic" w:hAnsi="Letter Gothic"/>
+        </w:rPr>
+        <w:t xml:space="preserve">        "</w:t>
+      </w:r>
+      <w:proofErr w:type="spellStart"/>
+      <w:r>
+        <w:rPr>
+          <w:rFonts w:ascii="Letter Gothic" w:hAnsi="Letter Gothic"/>
+        </w:rPr>
+        <w:t>max_height</w:t>
+      </w:r>
+      <w:proofErr w:type="spellEnd"/>
+      <w:r>
+        <w:rPr>
+          <w:rFonts w:ascii="Letter Gothic" w:hAnsi="Letter Gothic"/>
+        </w:rPr>
+        <w:t>": 600</w:t>
+      </w:r>
+    </w:p>
+    <w:p>
+      <w:pPr>
+        <w:rPr>
+          <w:rFonts w:ascii="Letter Gothic" w:hAnsi="Letter Gothic"/>
+        </w:rPr>
+      </w:pPr>
+      <w:r>
+        <w:rPr>
+          <w:rFonts w:ascii="Letter Gothic" w:hAnsi="Letter Gothic"/>
+        </w:rPr>
+        <w:lastRenderedPageBreak/>
         <w:t xml:space="preserve">    }</w:t>
       </w:r>
     </w:p>
@@ -1331,7 +1807,23 @@
     </w:p>
     <w:p>
       <w:r>
-        <w:t>To package the app you can use Node Webkit Builder</w:t>
+        <w:t xml:space="preserve">To package the </w:t>
+      </w:r>
+      <w:proofErr w:type="gramStart"/>
+      <w:r>
+        <w:t>app</w:t>
+      </w:r>
+      <w:proofErr w:type="gramEnd"/>
+      <w:r>
+        <w:t xml:space="preserve"> you can use Node </w:t>
+      </w:r>
+      <w:proofErr w:type="spellStart"/>
+      <w:r>
+        <w:t>Webkit</w:t>
+      </w:r>
+      <w:proofErr w:type="spellEnd"/>
+      <w:r>
+        <w:t xml:space="preserve"> Builder</w:t>
       </w:r>
       <w:r>
         <w:t xml:space="preserve">. Install it with this command: </w:t>
@@ -1346,14 +1838,34 @@
           <w:szCs w:val="20"/>
         </w:rPr>
       </w:pPr>
-      <w:r>
-        <w:rPr>
-          <w:rFonts w:ascii="LetterGothic" w:hAnsi="LetterGothic"/>
-          <w:sz w:val="20"/>
-          <w:szCs w:val="20"/>
-        </w:rPr>
-        <w:t>npm install nw</w:t>
-      </w:r>
+      <w:proofErr w:type="spellStart"/>
+      <w:r>
+        <w:rPr>
+          <w:rFonts w:ascii="LetterGothic" w:hAnsi="LetterGothic"/>
+          <w:sz w:val="20"/>
+          <w:szCs w:val="20"/>
+        </w:rPr>
+        <w:t>npm</w:t>
+      </w:r>
+      <w:proofErr w:type="spellEnd"/>
+      <w:r>
+        <w:rPr>
+          <w:rFonts w:ascii="LetterGothic" w:hAnsi="LetterGothic"/>
+          <w:sz w:val="20"/>
+          <w:szCs w:val="20"/>
+        </w:rPr>
+        <w:t xml:space="preserve"> install </w:t>
+      </w:r>
+      <w:proofErr w:type="spellStart"/>
+      <w:r>
+        <w:rPr>
+          <w:rFonts w:ascii="LetterGothic" w:hAnsi="LetterGothic"/>
+          <w:sz w:val="20"/>
+          <w:szCs w:val="20"/>
+        </w:rPr>
+        <w:t>nw</w:t>
+      </w:r>
+      <w:proofErr w:type="spellEnd"/>
       <w:r>
         <w:rPr>
           <w:rFonts w:ascii="LetterGothic" w:hAnsi="LetterGothic"/>
@@ -1366,7 +1878,15 @@
     <w:p/>
     <w:p>
       <w:r>
-        <w:t>In your terminal CD into the node webkit directory and run the following command:</w:t>
+        <w:t xml:space="preserve">In your terminal CD into the node </w:t>
+      </w:r>
+      <w:proofErr w:type="spellStart"/>
+      <w:r>
+        <w:t>webkit</w:t>
+      </w:r>
+      <w:proofErr w:type="spellEnd"/>
+      <w:r>
+        <w:t xml:space="preserve"> directory and run the following command:</w:t>
       </w:r>
     </w:p>
     <w:p/>
@@ -1378,13 +1898,23 @@
           <w:szCs w:val="20"/>
         </w:rPr>
       </w:pPr>
-      <w:r>
-        <w:rPr>
-          <w:rFonts w:ascii="LetterGothic" w:hAnsi="LetterGothic"/>
-          <w:sz w:val="20"/>
-          <w:szCs w:val="20"/>
-        </w:rPr>
-        <w:t xml:space="preserve">nwbuild -v </w:t>
+      <w:proofErr w:type="spellStart"/>
+      <w:r>
+        <w:rPr>
+          <w:rFonts w:ascii="LetterGothic" w:hAnsi="LetterGothic"/>
+          <w:sz w:val="20"/>
+          <w:szCs w:val="20"/>
+        </w:rPr>
+        <w:t>nwbuild</w:t>
+      </w:r>
+      <w:proofErr w:type="spellEnd"/>
+      <w:r>
+        <w:rPr>
+          <w:rFonts w:ascii="LetterGothic" w:hAnsi="LetterGothic"/>
+          <w:sz w:val="20"/>
+          <w:szCs w:val="20"/>
+        </w:rPr>
+        <w:t xml:space="preserve"> -v </w:t>
       </w:r>
       <w:r>
         <w:rPr>
@@ -1393,7 +1923,27 @@
           <w:sz w:val="20"/>
           <w:szCs w:val="20"/>
         </w:rPr>
-        <w:t>(version of node webkit)</w:t>
+        <w:t xml:space="preserve">(version of node </w:t>
+      </w:r>
+      <w:proofErr w:type="spellStart"/>
+      <w:r>
+        <w:rPr>
+          <w:rFonts w:ascii="LetterGothic" w:hAnsi="LetterGothic"/>
+          <w:b/>
+          <w:sz w:val="20"/>
+          <w:szCs w:val="20"/>
+        </w:rPr>
+        <w:t>webkit</w:t>
+      </w:r>
+      <w:proofErr w:type="spellEnd"/>
+      <w:r>
+        <w:rPr>
+          <w:rFonts w:ascii="LetterGothic" w:hAnsi="LetterGothic"/>
+          <w:b/>
+          <w:sz w:val="20"/>
+          <w:szCs w:val="20"/>
+        </w:rPr>
+        <w:t>)</w:t>
       </w:r>
       <w:r>
         <w:rPr>
@@ -1409,19 +1959,35 @@
           <w:sz w:val="20"/>
           <w:szCs w:val="20"/>
         </w:rPr>
-        <w:t>-p win64,osx64,linux64 .</w:t>
-      </w:r>
-    </w:p>
-    <w:p>
-      <w:pPr>
-        <w:rPr>
-          <w:rFonts w:ascii="LetterGothic" w:hAnsi="LetterGothic"/>
-          <w:sz w:val="20"/>
-          <w:szCs w:val="20"/>
-        </w:rPr>
-      </w:pPr>
-      <w:bookmarkStart w:id="0" w:name="_GoBack"/>
-      <w:bookmarkEnd w:id="0"/>
+        <w:t>-p win</w:t>
+      </w:r>
+      <w:proofErr w:type="gramStart"/>
+      <w:r>
+        <w:rPr>
+          <w:rFonts w:ascii="LetterGothic" w:hAnsi="LetterGothic"/>
+          <w:sz w:val="20"/>
+          <w:szCs w:val="20"/>
+        </w:rPr>
+        <w:t>64,osx</w:t>
+      </w:r>
+      <w:proofErr w:type="gramEnd"/>
+      <w:r>
+        <w:rPr>
+          <w:rFonts w:ascii="LetterGothic" w:hAnsi="LetterGothic"/>
+          <w:sz w:val="20"/>
+          <w:szCs w:val="20"/>
+        </w:rPr>
+        <w:t>64,linux64 .</w:t>
+      </w:r>
+    </w:p>
+    <w:p>
+      <w:pPr>
+        <w:rPr>
+          <w:rFonts w:ascii="LetterGothic" w:hAnsi="LetterGothic"/>
+          <w:sz w:val="20"/>
+          <w:szCs w:val="20"/>
+        </w:rPr>
+      </w:pPr>
     </w:p>
     <w:p>
       <w:pPr>
@@ -1444,13 +2010,41 @@
           <w:szCs w:val="20"/>
         </w:rPr>
       </w:pPr>
-      <w:r>
-        <w:rPr>
-          <w:rFonts w:ascii="LetterGothic" w:hAnsi="LetterGothic"/>
-          <w:sz w:val="20"/>
-          <w:szCs w:val="20"/>
-        </w:rPr>
-        <w:t>nwbuild -v 0.16.1 -p win64,osx64,linux64 .</w:t>
+      <w:proofErr w:type="spellStart"/>
+      <w:r>
+        <w:rPr>
+          <w:rFonts w:ascii="LetterGothic" w:hAnsi="LetterGothic"/>
+          <w:sz w:val="20"/>
+          <w:szCs w:val="20"/>
+        </w:rPr>
+        <w:t>nwbuild</w:t>
+      </w:r>
+      <w:proofErr w:type="spellEnd"/>
+      <w:r>
+        <w:rPr>
+          <w:rFonts w:ascii="LetterGothic" w:hAnsi="LetterGothic"/>
+          <w:sz w:val="20"/>
+          <w:szCs w:val="20"/>
+        </w:rPr>
+        <w:t xml:space="preserve"> -v 0.16.1 -p win</w:t>
+      </w:r>
+      <w:proofErr w:type="gramStart"/>
+      <w:r>
+        <w:rPr>
+          <w:rFonts w:ascii="LetterGothic" w:hAnsi="LetterGothic"/>
+          <w:sz w:val="20"/>
+          <w:szCs w:val="20"/>
+        </w:rPr>
+        <w:t>64,osx</w:t>
+      </w:r>
+      <w:proofErr w:type="gramEnd"/>
+      <w:r>
+        <w:rPr>
+          <w:rFonts w:ascii="LetterGothic" w:hAnsi="LetterGothic"/>
+          <w:sz w:val="20"/>
+          <w:szCs w:val="20"/>
+        </w:rPr>
+        <w:t>64,linux64 .</w:t>
       </w:r>
     </w:p>
     <w:p>
@@ -1555,27 +2149,53 @@
       <w:r>
         <w:t xml:space="preserve">hen </w:t>
       </w:r>
-      <w:r>
-        <w:t>nw-builder is run</w:t>
-      </w:r>
-      <w:r>
-        <w:t xml:space="preserve"> with the version </w:t>
-      </w:r>
-      <w:r>
-        <w:t xml:space="preserve"> 0.15.1  </w:t>
+      <w:proofErr w:type="spellStart"/>
+      <w:r>
+        <w:t>nw</w:t>
+      </w:r>
+      <w:proofErr w:type="spellEnd"/>
+      <w:r>
+        <w:t>-builder is run</w:t>
+      </w:r>
+      <w:r>
+        <w:t xml:space="preserve"> with the </w:t>
+      </w:r>
+      <w:proofErr w:type="gramStart"/>
+      <w:r>
+        <w:t xml:space="preserve">version </w:t>
+      </w:r>
+      <w:r>
+        <w:t xml:space="preserve"> 0.15.1</w:t>
+      </w:r>
+      <w:proofErr w:type="gramEnd"/>
+      <w:r>
+        <w:t xml:space="preserve">  </w:t>
       </w:r>
       <w:r>
         <w:t>of node</w:t>
       </w:r>
       <w:r>
-        <w:t xml:space="preserve"> webkit </w:t>
+        <w:t xml:space="preserve"> </w:t>
+      </w:r>
+      <w:proofErr w:type="spellStart"/>
+      <w:r>
+        <w:t>webkit</w:t>
+      </w:r>
+      <w:proofErr w:type="spellEnd"/>
+      <w:r>
+        <w:t xml:space="preserve"> </w:t>
       </w:r>
       <w:r>
         <w:t>it throws an error.</w:t>
       </w:r>
       <w:r>
-        <w:t xml:space="preserve"> The earliest it seems to work is :</w:t>
-      </w:r>
+        <w:t xml:space="preserve"> The earliest it seems to work </w:t>
+      </w:r>
+      <w:proofErr w:type="gramStart"/>
+      <w:r>
+        <w:t>is :</w:t>
+      </w:r>
+      <w:proofErr w:type="gramEnd"/>
     </w:p>
     <w:p>
       <w:pPr>
@@ -1586,13 +2206,23 @@
           <w:right w:val="single" w:sz="4" w:space="4" w:color="auto"/>
         </w:pBdr>
       </w:pPr>
-      <w:r>
-        <w:rPr>
-          <w:rFonts w:ascii="LetterGothic" w:hAnsi="LetterGothic"/>
-          <w:sz w:val="20"/>
-          <w:szCs w:val="20"/>
-        </w:rPr>
-        <w:t>nwbuild -</w:t>
+      <w:proofErr w:type="spellStart"/>
+      <w:r>
+        <w:rPr>
+          <w:rFonts w:ascii="LetterGothic" w:hAnsi="LetterGothic"/>
+          <w:sz w:val="20"/>
+          <w:szCs w:val="20"/>
+        </w:rPr>
+        <w:t>nwbuild</w:t>
+      </w:r>
+      <w:proofErr w:type="spellEnd"/>
+      <w:r>
+        <w:rPr>
+          <w:rFonts w:ascii="LetterGothic" w:hAnsi="LetterGothic"/>
+          <w:sz w:val="20"/>
+          <w:szCs w:val="20"/>
+        </w:rPr>
+        <w:t xml:space="preserve"> -</w:t>
       </w:r>
       <w:r>
         <w:rPr>
@@ -1609,14 +2239,31 @@
           <w:sz w:val="20"/>
           <w:szCs w:val="20"/>
         </w:rPr>
-        <w:t xml:space="preserve"> -p win64,</w:t>
+        <w:t xml:space="preserve"> -p win</w:t>
+      </w:r>
+      <w:proofErr w:type="gramStart"/>
+      <w:r>
+        <w:rPr>
+          <w:rFonts w:ascii="LetterGothic" w:hAnsi="LetterGothic"/>
+          <w:sz w:val="20"/>
+          <w:szCs w:val="20"/>
+        </w:rPr>
+        <w:t>64,</w:t>
       </w:r>
       <w:r>
         <w:rPr>
           <w:rStyle w:val="HTMLCode"/>
           <w:rFonts w:ascii="LetterGothic" w:eastAsiaTheme="minorHAnsi" w:hAnsi="LetterGothic"/>
         </w:rPr>
-        <w:t>osx64,linux64</w:t>
+        <w:t>osx</w:t>
+      </w:r>
+      <w:proofErr w:type="gramEnd"/>
+      <w:r>
+        <w:rPr>
+          <w:rStyle w:val="HTMLCode"/>
+          <w:rFonts w:ascii="LetterGothic" w:eastAsiaTheme="minorHAnsi" w:hAnsi="LetterGothic"/>
+        </w:rPr>
+        <w:t>64,linux64</w:t>
       </w:r>
       <w:r>
         <w:rPr>
@@ -1647,7 +2294,15 @@
         </w:pBdr>
       </w:pPr>
       <w:r>
-        <w:t>You will now have a folder named “build” in the node webkit folder that contains the packaged app(s).</w:t>
+        <w:t xml:space="preserve">You will now have a folder named “build” in the node </w:t>
+      </w:r>
+      <w:proofErr w:type="spellStart"/>
+      <w:r>
+        <w:t>webkit</w:t>
+      </w:r>
+      <w:proofErr w:type="spellEnd"/>
+      <w:r>
+        <w:t xml:space="preserve"> folder that contains the packaged app(s).</w:t>
       </w:r>
     </w:p>
     <w:p>
@@ -1699,7 +2354,6 @@
         </w:pBdr>
       </w:pPr>
       <w:r>
-        <w:lastRenderedPageBreak/>
         <w:t xml:space="preserve">When you package your app </w:t>
       </w:r>
       <w:r>
@@ -1715,7 +2369,17 @@
         <w:t xml:space="preserve"> packaged</w:t>
       </w:r>
       <w:r>
-        <w:t xml:space="preserve"> executable. If so you can remove it by first typing the following into your package.json file in the “windows” object</w:t>
+        <w:t xml:space="preserve"> executable. If so you can remove it by first typing the following into your </w:t>
+      </w:r>
+      <w:proofErr w:type="spellStart"/>
+      <w:proofErr w:type="gramStart"/>
+      <w:r>
+        <w:t>package.json</w:t>
+      </w:r>
+      <w:proofErr w:type="spellEnd"/>
+      <w:proofErr w:type="gramEnd"/>
+      <w:r>
+        <w:t xml:space="preserve"> file in the “windows” object</w:t>
       </w:r>
       <w:r>
         <w:t xml:space="preserve"> prior to </w:t>
@@ -1723,8 +2387,13 @@
       <w:r>
         <w:t xml:space="preserve">running </w:t>
       </w:r>
-      <w:r>
-        <w:t>nw-builder.</w:t>
+      <w:proofErr w:type="spellStart"/>
+      <w:r>
+        <w:t>nw</w:t>
+      </w:r>
+      <w:proofErr w:type="spellEnd"/>
+      <w:r>
+        <w:t>-builder.</w:t>
       </w:r>
     </w:p>
     <w:p>
@@ -1789,7 +2458,15 @@
         <w:t>First, convert an im</w:t>
       </w:r>
       <w:r>
-        <w:t xml:space="preserve">age to an ico file:   </w:t>
+        <w:t xml:space="preserve">age to an </w:t>
+      </w:r>
+      <w:proofErr w:type="spellStart"/>
+      <w:r>
+        <w:t>ico</w:t>
+      </w:r>
+      <w:proofErr w:type="spellEnd"/>
+      <w:r>
+        <w:t xml:space="preserve"> file:   </w:t>
       </w:r>
     </w:p>
     <w:p>
@@ -1858,7 +2535,15 @@
     <w:p/>
     <w:p>
       <w:r>
-        <w:t xml:space="preserve">Update the cache ( Windows ) </w:t>
+        <w:t xml:space="preserve">Update the cache </w:t>
+      </w:r>
+      <w:proofErr w:type="gramStart"/>
+      <w:r>
+        <w:t>( Windows</w:t>
+      </w:r>
+      <w:proofErr w:type="gramEnd"/>
+      <w:r>
+        <w:t xml:space="preserve"> ) </w:t>
       </w:r>
     </w:p>
     <w:p>
@@ -1919,122 +2604,319 @@
           <w:sz w:val="24"/>
           <w:szCs w:val="24"/>
         </w:rPr>
-        <w:t xml:space="preserve">To create menus you must </w:t>
-      </w:r>
+        <w:t xml:space="preserve">To create </w:t>
+      </w:r>
+      <w:proofErr w:type="gramStart"/>
       <w:r>
         <w:rPr>
           <w:sz w:val="24"/>
           <w:szCs w:val="24"/>
         </w:rPr>
-        <w:t xml:space="preserve">use the nw.gui module and </w:t>
-      </w:r>
+        <w:t>menus</w:t>
+      </w:r>
+      <w:proofErr w:type="gramEnd"/>
       <w:r>
         <w:rPr>
           <w:sz w:val="24"/>
           <w:szCs w:val="24"/>
         </w:rPr>
-        <w:t xml:space="preserve">first create the “menubar” </w:t>
-      </w:r>
-    </w:p>
-    <w:p>
-      <w:pPr>
+        <w:t xml:space="preserve"> you must </w:t>
+      </w:r>
+      <w:r>
         <w:rPr>
           <w:sz w:val="24"/>
           <w:szCs w:val="24"/>
         </w:rPr>
-      </w:pPr>
+        <w:t xml:space="preserve">use the </w:t>
+      </w:r>
+      <w:proofErr w:type="spellStart"/>
       <w:r>
         <w:rPr>
           <w:sz w:val="24"/>
           <w:szCs w:val="24"/>
         </w:rPr>
-        <w:lastRenderedPageBreak/>
-        <w:t>This will be empty by default.</w:t>
-      </w:r>
-    </w:p>
-    <w:p>
-      <w:pPr>
+        <w:t>nw.gui</w:t>
+      </w:r>
+      <w:proofErr w:type="spellEnd"/>
+      <w:r>
         <w:rPr>
           <w:sz w:val="24"/>
           <w:szCs w:val="24"/>
         </w:rPr>
-      </w:pPr>
-    </w:p>
-    <w:p>
-      <w:pPr>
-        <w:rPr>
-          <w:rFonts w:ascii="LetterGothic" w:hAnsi="LetterGothic"/>
-          <w:sz w:val="20"/>
-          <w:szCs w:val="20"/>
-        </w:rPr>
-      </w:pPr>
-      <w:r>
-        <w:rPr>
-          <w:rFonts w:ascii="LetterGothic" w:hAnsi="LetterGothic"/>
-          <w:sz w:val="20"/>
-          <w:szCs w:val="20"/>
-        </w:rPr>
-        <w:t>var gui = require('nw.gui');</w:t>
-      </w:r>
-    </w:p>
-    <w:p>
-      <w:pPr>
-        <w:rPr>
-          <w:rFonts w:ascii="LetterGothic" w:hAnsi="LetterGothic"/>
-          <w:sz w:val="20"/>
-          <w:szCs w:val="20"/>
-        </w:rPr>
-      </w:pPr>
-      <w:r>
-        <w:rPr>
-          <w:rFonts w:ascii="LetterGothic" w:hAnsi="LetterGothic"/>
-          <w:sz w:val="20"/>
-          <w:szCs w:val="20"/>
-        </w:rPr>
-        <w:t>var win = gui.Window.get();</w:t>
-      </w:r>
-    </w:p>
-    <w:p>
-      <w:pPr>
-        <w:rPr>
-          <w:rFonts w:ascii="LetterGothic" w:hAnsi="LetterGothic"/>
-          <w:sz w:val="20"/>
-          <w:szCs w:val="20"/>
-        </w:rPr>
-      </w:pPr>
-    </w:p>
-    <w:p>
-      <w:pPr>
-        <w:rPr>
-          <w:rFonts w:ascii="LetterGothic" w:hAnsi="LetterGothic"/>
-          <w:sz w:val="20"/>
-          <w:szCs w:val="20"/>
-        </w:rPr>
-      </w:pPr>
-      <w:r>
-        <w:rPr>
-          <w:rFonts w:ascii="LetterGothic" w:hAnsi="LetterGothic"/>
-          <w:sz w:val="20"/>
-          <w:szCs w:val="20"/>
-        </w:rPr>
-        <w:t>var menubar = new gui.Menu({</w:t>
-      </w:r>
-    </w:p>
-    <w:p>
-      <w:pPr>
-        <w:rPr>
-          <w:rFonts w:ascii="LetterGothic" w:hAnsi="LetterGothic"/>
-          <w:sz w:val="20"/>
-          <w:szCs w:val="20"/>
-        </w:rPr>
-      </w:pPr>
-      <w:r>
-        <w:rPr>
-          <w:rFonts w:ascii="LetterGothic" w:hAnsi="LetterGothic"/>
-          <w:sz w:val="20"/>
-          <w:szCs w:val="20"/>
-        </w:rPr>
-        <w:t xml:space="preserve">    type: 'menubar'</w:t>
+        <w:t xml:space="preserve"> module and </w:t>
+      </w:r>
+      <w:r>
+        <w:rPr>
+          <w:sz w:val="24"/>
+          <w:szCs w:val="24"/>
+        </w:rPr>
+        <w:t>first create the “</w:t>
+      </w:r>
+      <w:proofErr w:type="spellStart"/>
+      <w:r>
+        <w:rPr>
+          <w:sz w:val="24"/>
+          <w:szCs w:val="24"/>
+        </w:rPr>
+        <w:t>menubar</w:t>
+      </w:r>
+      <w:proofErr w:type="spellEnd"/>
+      <w:r>
+        <w:rPr>
+          <w:sz w:val="24"/>
+          <w:szCs w:val="24"/>
+        </w:rPr>
+        <w:t xml:space="preserve">” </w:t>
+      </w:r>
+    </w:p>
+    <w:p>
+      <w:pPr>
+        <w:rPr>
+          <w:sz w:val="24"/>
+          <w:szCs w:val="24"/>
+        </w:rPr>
+      </w:pPr>
+      <w:r>
+        <w:rPr>
+          <w:sz w:val="24"/>
+          <w:szCs w:val="24"/>
+        </w:rPr>
+        <w:t>This will be empty by default.</w:t>
+      </w:r>
+    </w:p>
+    <w:p>
+      <w:pPr>
+        <w:rPr>
+          <w:sz w:val="24"/>
+          <w:szCs w:val="24"/>
+        </w:rPr>
+      </w:pPr>
+    </w:p>
+    <w:p>
+      <w:pPr>
+        <w:rPr>
+          <w:rFonts w:ascii="LetterGothic" w:hAnsi="LetterGothic"/>
+          <w:sz w:val="20"/>
+          <w:szCs w:val="20"/>
+        </w:rPr>
+      </w:pPr>
+      <w:proofErr w:type="spellStart"/>
+      <w:r>
+        <w:rPr>
+          <w:rFonts w:ascii="LetterGothic" w:hAnsi="LetterGothic"/>
+          <w:sz w:val="20"/>
+          <w:szCs w:val="20"/>
+        </w:rPr>
+        <w:t>var</w:t>
+      </w:r>
+      <w:proofErr w:type="spellEnd"/>
+      <w:r>
+        <w:rPr>
+          <w:rFonts w:ascii="LetterGothic" w:hAnsi="LetterGothic"/>
+          <w:sz w:val="20"/>
+          <w:szCs w:val="20"/>
+        </w:rPr>
+        <w:t xml:space="preserve"> </w:t>
+      </w:r>
+      <w:proofErr w:type="spellStart"/>
+      <w:r>
+        <w:rPr>
+          <w:rFonts w:ascii="LetterGothic" w:hAnsi="LetterGothic"/>
+          <w:sz w:val="20"/>
+          <w:szCs w:val="20"/>
+        </w:rPr>
+        <w:t>gui</w:t>
+      </w:r>
+      <w:proofErr w:type="spellEnd"/>
+      <w:r>
+        <w:rPr>
+          <w:rFonts w:ascii="LetterGothic" w:hAnsi="LetterGothic"/>
+          <w:sz w:val="20"/>
+          <w:szCs w:val="20"/>
+        </w:rPr>
+        <w:t xml:space="preserve"> = require('</w:t>
+      </w:r>
+      <w:proofErr w:type="spellStart"/>
+      <w:r>
+        <w:rPr>
+          <w:rFonts w:ascii="LetterGothic" w:hAnsi="LetterGothic"/>
+          <w:sz w:val="20"/>
+          <w:szCs w:val="20"/>
+        </w:rPr>
+        <w:t>nw.gui</w:t>
+      </w:r>
+      <w:proofErr w:type="spellEnd"/>
+      <w:r>
+        <w:rPr>
+          <w:rFonts w:ascii="LetterGothic" w:hAnsi="LetterGothic"/>
+          <w:sz w:val="20"/>
+          <w:szCs w:val="20"/>
+        </w:rPr>
+        <w:t>');</w:t>
+      </w:r>
+    </w:p>
+    <w:p>
+      <w:pPr>
+        <w:rPr>
+          <w:rFonts w:ascii="LetterGothic" w:hAnsi="LetterGothic"/>
+          <w:sz w:val="20"/>
+          <w:szCs w:val="20"/>
+        </w:rPr>
+      </w:pPr>
+      <w:proofErr w:type="spellStart"/>
+      <w:r>
+        <w:rPr>
+          <w:rFonts w:ascii="LetterGothic" w:hAnsi="LetterGothic"/>
+          <w:sz w:val="20"/>
+          <w:szCs w:val="20"/>
+        </w:rPr>
+        <w:t>var</w:t>
+      </w:r>
+      <w:proofErr w:type="spellEnd"/>
+      <w:r>
+        <w:rPr>
+          <w:rFonts w:ascii="LetterGothic" w:hAnsi="LetterGothic"/>
+          <w:sz w:val="20"/>
+          <w:szCs w:val="20"/>
+        </w:rPr>
+        <w:t xml:space="preserve"> win = </w:t>
+      </w:r>
+      <w:proofErr w:type="spellStart"/>
+      <w:proofErr w:type="gramStart"/>
+      <w:r>
+        <w:rPr>
+          <w:rFonts w:ascii="LetterGothic" w:hAnsi="LetterGothic"/>
+          <w:sz w:val="20"/>
+          <w:szCs w:val="20"/>
+        </w:rPr>
+        <w:t>gui.Window.get</w:t>
+      </w:r>
+      <w:proofErr w:type="spellEnd"/>
+      <w:r>
+        <w:rPr>
+          <w:rFonts w:ascii="LetterGothic" w:hAnsi="LetterGothic"/>
+          <w:sz w:val="20"/>
+          <w:szCs w:val="20"/>
+        </w:rPr>
+        <w:t>(</w:t>
+      </w:r>
+      <w:proofErr w:type="gramEnd"/>
+      <w:r>
+        <w:rPr>
+          <w:rFonts w:ascii="LetterGothic" w:hAnsi="LetterGothic"/>
+          <w:sz w:val="20"/>
+          <w:szCs w:val="20"/>
+        </w:rPr>
+        <w:t>);</w:t>
+      </w:r>
+    </w:p>
+    <w:p>
+      <w:pPr>
+        <w:rPr>
+          <w:rFonts w:ascii="LetterGothic" w:hAnsi="LetterGothic"/>
+          <w:sz w:val="20"/>
+          <w:szCs w:val="20"/>
+        </w:rPr>
+      </w:pPr>
+    </w:p>
+    <w:p>
+      <w:pPr>
+        <w:rPr>
+          <w:rFonts w:ascii="LetterGothic" w:hAnsi="LetterGothic"/>
+          <w:sz w:val="20"/>
+          <w:szCs w:val="20"/>
+        </w:rPr>
+      </w:pPr>
+      <w:proofErr w:type="spellStart"/>
+      <w:r>
+        <w:rPr>
+          <w:rFonts w:ascii="LetterGothic" w:hAnsi="LetterGothic"/>
+          <w:sz w:val="20"/>
+          <w:szCs w:val="20"/>
+        </w:rPr>
+        <w:t>var</w:t>
+      </w:r>
+      <w:proofErr w:type="spellEnd"/>
+      <w:r>
+        <w:rPr>
+          <w:rFonts w:ascii="LetterGothic" w:hAnsi="LetterGothic"/>
+          <w:sz w:val="20"/>
+          <w:szCs w:val="20"/>
+        </w:rPr>
+        <w:t xml:space="preserve"> </w:t>
+      </w:r>
+      <w:proofErr w:type="spellStart"/>
+      <w:r>
+        <w:rPr>
+          <w:rFonts w:ascii="LetterGothic" w:hAnsi="LetterGothic"/>
+          <w:sz w:val="20"/>
+          <w:szCs w:val="20"/>
+        </w:rPr>
+        <w:t>menubar</w:t>
+      </w:r>
+      <w:proofErr w:type="spellEnd"/>
+      <w:r>
+        <w:rPr>
+          <w:rFonts w:ascii="LetterGothic" w:hAnsi="LetterGothic"/>
+          <w:sz w:val="20"/>
+          <w:szCs w:val="20"/>
+        </w:rPr>
+        <w:t xml:space="preserve"> = new </w:t>
+      </w:r>
+      <w:proofErr w:type="spellStart"/>
+      <w:proofErr w:type="gramStart"/>
+      <w:r>
+        <w:rPr>
+          <w:rFonts w:ascii="LetterGothic" w:hAnsi="LetterGothic"/>
+          <w:sz w:val="20"/>
+          <w:szCs w:val="20"/>
+        </w:rPr>
+        <w:t>gui.Menu</w:t>
+      </w:r>
+      <w:proofErr w:type="spellEnd"/>
+      <w:proofErr w:type="gramEnd"/>
+      <w:r>
+        <w:rPr>
+          <w:rFonts w:ascii="LetterGothic" w:hAnsi="LetterGothic"/>
+          <w:sz w:val="20"/>
+          <w:szCs w:val="20"/>
+        </w:rPr>
+        <w:t>({</w:t>
+      </w:r>
+    </w:p>
+    <w:p>
+      <w:pPr>
+        <w:rPr>
+          <w:rFonts w:ascii="LetterGothic" w:hAnsi="LetterGothic"/>
+          <w:sz w:val="20"/>
+          <w:szCs w:val="20"/>
+        </w:rPr>
+      </w:pPr>
+      <w:r>
+        <w:rPr>
+          <w:rFonts w:ascii="LetterGothic" w:hAnsi="LetterGothic"/>
+          <w:sz w:val="20"/>
+          <w:szCs w:val="20"/>
+        </w:rPr>
+        <w:t xml:space="preserve">    type: '</w:t>
+      </w:r>
+      <w:proofErr w:type="spellStart"/>
+      <w:r>
+        <w:rPr>
+          <w:rFonts w:ascii="LetterGothic" w:hAnsi="LetterGothic"/>
+          <w:sz w:val="20"/>
+          <w:szCs w:val="20"/>
+        </w:rPr>
+        <w:t>menubar</w:t>
+      </w:r>
+      <w:proofErr w:type="spellEnd"/>
+      <w:r>
+        <w:rPr>
+          <w:rFonts w:ascii="LetterGothic" w:hAnsi="LetterGothic"/>
+          <w:sz w:val="20"/>
+          <w:szCs w:val="20"/>
+        </w:rPr>
+        <w:t>'</w:t>
       </w:r>
     </w:p>
     <w:p>
@@ -2095,7 +2977,42 @@
           <w:szCs w:val="20"/>
         </w:rPr>
         <w:tab/>
-        <w:t>menuBar.createMacBuiltin(“app“);</w:t>
+      </w:r>
+      <w:proofErr w:type="spellStart"/>
+      <w:r>
+        <w:rPr>
+          <w:rFonts w:ascii="LetterGothic" w:hAnsi="LetterGothic"/>
+          <w:sz w:val="20"/>
+          <w:szCs w:val="20"/>
+        </w:rPr>
+        <w:t>menuBar.createMacBuiltin</w:t>
+      </w:r>
+      <w:proofErr w:type="spellEnd"/>
+      <w:r>
+        <w:rPr>
+          <w:rFonts w:ascii="LetterGothic" w:hAnsi="LetterGothic"/>
+          <w:sz w:val="20"/>
+          <w:szCs w:val="20"/>
+        </w:rPr>
+        <w:t>(“</w:t>
+      </w:r>
+      <w:proofErr w:type="gramStart"/>
+      <w:r>
+        <w:rPr>
+          <w:rFonts w:ascii="LetterGothic" w:hAnsi="LetterGothic"/>
+          <w:sz w:val="20"/>
+          <w:szCs w:val="20"/>
+        </w:rPr>
+        <w:t>app“</w:t>
+      </w:r>
+      <w:proofErr w:type="gramEnd"/>
+      <w:r>
+        <w:rPr>
+          <w:rFonts w:ascii="LetterGothic" w:hAnsi="LetterGothic"/>
+          <w:sz w:val="20"/>
+          <w:szCs w:val="20"/>
+        </w:rPr>
+        <w:t>);</w:t>
       </w:r>
     </w:p>
     <w:p>
@@ -2132,13 +3049,43 @@
           <w:szCs w:val="20"/>
         </w:rPr>
       </w:pPr>
-      <w:r>
-        <w:rPr>
-          <w:rFonts w:ascii="LetterGothic" w:hAnsi="LetterGothic"/>
-          <w:sz w:val="20"/>
-          <w:szCs w:val="20"/>
-        </w:rPr>
-        <w:t>win.menu = menubar;</w:t>
+      <w:proofErr w:type="spellStart"/>
+      <w:proofErr w:type="gramStart"/>
+      <w:r>
+        <w:rPr>
+          <w:rFonts w:ascii="LetterGothic" w:hAnsi="LetterGothic"/>
+          <w:sz w:val="20"/>
+          <w:szCs w:val="20"/>
+        </w:rPr>
+        <w:t>win.menu</w:t>
+      </w:r>
+      <w:proofErr w:type="spellEnd"/>
+      <w:proofErr w:type="gramEnd"/>
+      <w:r>
+        <w:rPr>
+          <w:rFonts w:ascii="LetterGothic" w:hAnsi="LetterGothic"/>
+          <w:sz w:val="20"/>
+          <w:szCs w:val="20"/>
+        </w:rPr>
+        <w:t xml:space="preserve"> = </w:t>
+      </w:r>
+      <w:proofErr w:type="spellStart"/>
+      <w:r>
+        <w:rPr>
+          <w:rFonts w:ascii="LetterGothic" w:hAnsi="LetterGothic"/>
+          <w:sz w:val="20"/>
+          <w:szCs w:val="20"/>
+        </w:rPr>
+        <w:t>menubar</w:t>
+      </w:r>
+      <w:proofErr w:type="spellEnd"/>
+      <w:r>
+        <w:rPr>
+          <w:rFonts w:ascii="LetterGothic" w:hAnsi="LetterGothic"/>
+          <w:sz w:val="20"/>
+          <w:szCs w:val="20"/>
+        </w:rPr>
+        <w:t>;</w:t>
       </w:r>
     </w:p>
     <w:p>
@@ -2196,65 +3143,197 @@
           <w:szCs w:val="20"/>
         </w:rPr>
       </w:pPr>
-      <w:r>
-        <w:rPr>
-          <w:rFonts w:ascii="LetterGothic" w:hAnsi="LetterGothic"/>
-          <w:sz w:val="20"/>
-          <w:szCs w:val="20"/>
-        </w:rPr>
-        <w:t>var gui = require('nw.gui');</w:t>
-      </w:r>
-    </w:p>
-    <w:p>
-      <w:pPr>
-        <w:rPr>
-          <w:rFonts w:ascii="LetterGothic" w:hAnsi="LetterGothic"/>
-          <w:sz w:val="20"/>
-          <w:szCs w:val="20"/>
-        </w:rPr>
-      </w:pPr>
-    </w:p>
-    <w:p>
-      <w:pPr>
-        <w:rPr>
-          <w:rFonts w:ascii="LetterGothic" w:hAnsi="LetterGothic"/>
-          <w:sz w:val="20"/>
-          <w:szCs w:val="20"/>
-        </w:rPr>
-      </w:pPr>
-      <w:r>
-        <w:rPr>
-          <w:rFonts w:ascii="LetterGothic" w:hAnsi="LetterGothic"/>
-          <w:sz w:val="20"/>
-          <w:szCs w:val="20"/>
-        </w:rPr>
-        <w:t>var win = gui.Window.get();</w:t>
-      </w:r>
-    </w:p>
-    <w:p>
-      <w:pPr>
-        <w:rPr>
-          <w:rFonts w:ascii="LetterGothic" w:hAnsi="LetterGothic"/>
-          <w:sz w:val="20"/>
-          <w:szCs w:val="20"/>
-        </w:rPr>
-      </w:pPr>
-    </w:p>
-    <w:p>
-      <w:pPr>
-        <w:rPr>
-          <w:rFonts w:ascii="LetterGothic" w:hAnsi="LetterGothic"/>
-          <w:sz w:val="20"/>
-          <w:szCs w:val="20"/>
-        </w:rPr>
-      </w:pPr>
-      <w:r>
-        <w:rPr>
-          <w:rFonts w:ascii="LetterGothic" w:hAnsi="LetterGothic"/>
-          <w:sz w:val="20"/>
-          <w:szCs w:val="20"/>
-        </w:rPr>
-        <w:t>var menubar = new gui.Menu({</w:t>
+      <w:proofErr w:type="spellStart"/>
+      <w:r>
+        <w:rPr>
+          <w:rFonts w:ascii="LetterGothic" w:hAnsi="LetterGothic"/>
+          <w:sz w:val="20"/>
+          <w:szCs w:val="20"/>
+        </w:rPr>
+        <w:t>var</w:t>
+      </w:r>
+      <w:proofErr w:type="spellEnd"/>
+      <w:r>
+        <w:rPr>
+          <w:rFonts w:ascii="LetterGothic" w:hAnsi="LetterGothic"/>
+          <w:sz w:val="20"/>
+          <w:szCs w:val="20"/>
+        </w:rPr>
+        <w:t xml:space="preserve"> </w:t>
+      </w:r>
+      <w:proofErr w:type="spellStart"/>
+      <w:r>
+        <w:rPr>
+          <w:rFonts w:ascii="LetterGothic" w:hAnsi="LetterGothic"/>
+          <w:sz w:val="20"/>
+          <w:szCs w:val="20"/>
+        </w:rPr>
+        <w:t>gui</w:t>
+      </w:r>
+      <w:proofErr w:type="spellEnd"/>
+      <w:r>
+        <w:rPr>
+          <w:rFonts w:ascii="LetterGothic" w:hAnsi="LetterGothic"/>
+          <w:sz w:val="20"/>
+          <w:szCs w:val="20"/>
+        </w:rPr>
+        <w:t xml:space="preserve"> = require('</w:t>
+      </w:r>
+      <w:proofErr w:type="spellStart"/>
+      <w:r>
+        <w:rPr>
+          <w:rFonts w:ascii="LetterGothic" w:hAnsi="LetterGothic"/>
+          <w:sz w:val="20"/>
+          <w:szCs w:val="20"/>
+        </w:rPr>
+        <w:t>nw.gui</w:t>
+      </w:r>
+      <w:proofErr w:type="spellEnd"/>
+      <w:r>
+        <w:rPr>
+          <w:rFonts w:ascii="LetterGothic" w:hAnsi="LetterGothic"/>
+          <w:sz w:val="20"/>
+          <w:szCs w:val="20"/>
+        </w:rPr>
+        <w:t>');</w:t>
+      </w:r>
+    </w:p>
+    <w:p>
+      <w:pPr>
+        <w:rPr>
+          <w:rFonts w:ascii="LetterGothic" w:hAnsi="LetterGothic"/>
+          <w:sz w:val="20"/>
+          <w:szCs w:val="20"/>
+        </w:rPr>
+      </w:pPr>
+    </w:p>
+    <w:p>
+      <w:pPr>
+        <w:rPr>
+          <w:rFonts w:ascii="LetterGothic" w:hAnsi="LetterGothic"/>
+          <w:sz w:val="20"/>
+          <w:szCs w:val="20"/>
+        </w:rPr>
+      </w:pPr>
+      <w:proofErr w:type="spellStart"/>
+      <w:r>
+        <w:rPr>
+          <w:rFonts w:ascii="LetterGothic" w:hAnsi="LetterGothic"/>
+          <w:sz w:val="20"/>
+          <w:szCs w:val="20"/>
+        </w:rPr>
+        <w:t>var</w:t>
+      </w:r>
+      <w:proofErr w:type="spellEnd"/>
+      <w:r>
+        <w:rPr>
+          <w:rFonts w:ascii="LetterGothic" w:hAnsi="LetterGothic"/>
+          <w:sz w:val="20"/>
+          <w:szCs w:val="20"/>
+        </w:rPr>
+        <w:t xml:space="preserve"> win = </w:t>
+      </w:r>
+      <w:proofErr w:type="spellStart"/>
+      <w:proofErr w:type="gramStart"/>
+      <w:r>
+        <w:rPr>
+          <w:rFonts w:ascii="LetterGothic" w:hAnsi="LetterGothic"/>
+          <w:sz w:val="20"/>
+          <w:szCs w:val="20"/>
+        </w:rPr>
+        <w:t>gui.Window.get</w:t>
+      </w:r>
+      <w:proofErr w:type="spellEnd"/>
+      <w:r>
+        <w:rPr>
+          <w:rFonts w:ascii="LetterGothic" w:hAnsi="LetterGothic"/>
+          <w:sz w:val="20"/>
+          <w:szCs w:val="20"/>
+        </w:rPr>
+        <w:t>(</w:t>
+      </w:r>
+      <w:proofErr w:type="gramEnd"/>
+      <w:r>
+        <w:rPr>
+          <w:rFonts w:ascii="LetterGothic" w:hAnsi="LetterGothic"/>
+          <w:sz w:val="20"/>
+          <w:szCs w:val="20"/>
+        </w:rPr>
+        <w:t>);</w:t>
+      </w:r>
+    </w:p>
+    <w:p>
+      <w:pPr>
+        <w:rPr>
+          <w:rFonts w:ascii="LetterGothic" w:hAnsi="LetterGothic"/>
+          <w:sz w:val="20"/>
+          <w:szCs w:val="20"/>
+        </w:rPr>
+      </w:pPr>
+    </w:p>
+    <w:p>
+      <w:pPr>
+        <w:rPr>
+          <w:rFonts w:ascii="LetterGothic" w:hAnsi="LetterGothic"/>
+          <w:sz w:val="20"/>
+          <w:szCs w:val="20"/>
+        </w:rPr>
+      </w:pPr>
+      <w:proofErr w:type="spellStart"/>
+      <w:r>
+        <w:rPr>
+          <w:rFonts w:ascii="LetterGothic" w:hAnsi="LetterGothic"/>
+          <w:sz w:val="20"/>
+          <w:szCs w:val="20"/>
+        </w:rPr>
+        <w:t>var</w:t>
+      </w:r>
+      <w:proofErr w:type="spellEnd"/>
+      <w:r>
+        <w:rPr>
+          <w:rFonts w:ascii="LetterGothic" w:hAnsi="LetterGothic"/>
+          <w:sz w:val="20"/>
+          <w:szCs w:val="20"/>
+        </w:rPr>
+        <w:t xml:space="preserve"> </w:t>
+      </w:r>
+      <w:proofErr w:type="spellStart"/>
+      <w:r>
+        <w:rPr>
+          <w:rFonts w:ascii="LetterGothic" w:hAnsi="LetterGothic"/>
+          <w:sz w:val="20"/>
+          <w:szCs w:val="20"/>
+        </w:rPr>
+        <w:t>menubar</w:t>
+      </w:r>
+      <w:proofErr w:type="spellEnd"/>
+      <w:r>
+        <w:rPr>
+          <w:rFonts w:ascii="LetterGothic" w:hAnsi="LetterGothic"/>
+          <w:sz w:val="20"/>
+          <w:szCs w:val="20"/>
+        </w:rPr>
+        <w:t xml:space="preserve"> = new </w:t>
+      </w:r>
+      <w:proofErr w:type="spellStart"/>
+      <w:proofErr w:type="gramStart"/>
+      <w:r>
+        <w:rPr>
+          <w:rFonts w:ascii="LetterGothic" w:hAnsi="LetterGothic"/>
+          <w:sz w:val="20"/>
+          <w:szCs w:val="20"/>
+        </w:rPr>
+        <w:t>gui.Menu</w:t>
+      </w:r>
+      <w:proofErr w:type="spellEnd"/>
+      <w:proofErr w:type="gramEnd"/>
+      <w:r>
+        <w:rPr>
+          <w:rFonts w:ascii="LetterGothic" w:hAnsi="LetterGothic"/>
+          <w:sz w:val="20"/>
+          <w:szCs w:val="20"/>
+        </w:rPr>
+        <w:t>({</w:t>
       </w:r>
     </w:p>
     <w:p>
@@ -2279,7 +3358,25 @@
           <w:sz w:val="20"/>
           <w:szCs w:val="20"/>
         </w:rPr>
-        <w:t>type: 'menubar'</w:t>
+        <w:t>type: '</w:t>
+      </w:r>
+      <w:proofErr w:type="spellStart"/>
+      <w:r>
+        <w:rPr>
+          <w:rFonts w:ascii="LetterGothic" w:hAnsi="LetterGothic"/>
+          <w:sz w:val="20"/>
+          <w:szCs w:val="20"/>
+        </w:rPr>
+        <w:t>menubar</w:t>
+      </w:r>
+      <w:proofErr w:type="spellEnd"/>
+      <w:r>
+        <w:rPr>
+          <w:rFonts w:ascii="LetterGothic" w:hAnsi="LetterGothic"/>
+          <w:sz w:val="20"/>
+          <w:szCs w:val="20"/>
+        </w:rPr>
+        <w:t>'</w:t>
       </w:r>
     </w:p>
     <w:p>
@@ -2318,6 +3415,8 @@
           <w:szCs w:val="20"/>
         </w:rPr>
       </w:pPr>
+      <w:proofErr w:type="spellStart"/>
+      <w:proofErr w:type="gramStart"/>
       <w:r>
         <w:rPr>
           <w:rFonts w:ascii="LetterGothic" w:hAnsi="LetterGothic"/>
@@ -2325,18 +3424,20 @@
           <w:sz w:val="20"/>
           <w:szCs w:val="20"/>
         </w:rPr>
-        <w:t>menubar.append(new gui.MenuItem({</w:t>
-      </w:r>
-    </w:p>
-    <w:p>
-      <w:pPr>
+        <w:t>menubar.append</w:t>
+      </w:r>
+      <w:proofErr w:type="spellEnd"/>
+      <w:proofErr w:type="gramEnd"/>
+      <w:r>
         <w:rPr>
           <w:rFonts w:ascii="LetterGothic" w:hAnsi="LetterGothic"/>
           <w:b/>
           <w:sz w:val="20"/>
           <w:szCs w:val="20"/>
         </w:rPr>
-      </w:pPr>
+        <w:t xml:space="preserve">(new </w:t>
+      </w:r>
+      <w:proofErr w:type="spellStart"/>
       <w:r>
         <w:rPr>
           <w:rFonts w:ascii="LetterGothic" w:hAnsi="LetterGothic"/>
@@ -2344,6 +3445,36 @@
           <w:sz w:val="20"/>
           <w:szCs w:val="20"/>
         </w:rPr>
+        <w:t>gui.MenuItem</w:t>
+      </w:r>
+      <w:proofErr w:type="spellEnd"/>
+      <w:r>
+        <w:rPr>
+          <w:rFonts w:ascii="LetterGothic" w:hAnsi="LetterGothic"/>
+          <w:b/>
+          <w:sz w:val="20"/>
+          <w:szCs w:val="20"/>
+        </w:rPr>
+        <w:t>({</w:t>
+      </w:r>
+    </w:p>
+    <w:p>
+      <w:pPr>
+        <w:rPr>
+          <w:rFonts w:ascii="LetterGothic" w:hAnsi="LetterGothic"/>
+          <w:b/>
+          <w:sz w:val="20"/>
+          <w:szCs w:val="20"/>
+        </w:rPr>
+      </w:pPr>
+      <w:r>
+        <w:rPr>
+          <w:rFonts w:ascii="LetterGothic" w:hAnsi="LetterGothic"/>
+          <w:b/>
+          <w:sz w:val="20"/>
+          <w:szCs w:val="20"/>
+        </w:rPr>
+        <w:lastRenderedPageBreak/>
         <w:t xml:space="preserve">    </w:t>
       </w:r>
       <w:r>
@@ -2392,13 +3523,43 @@
           <w:szCs w:val="20"/>
         </w:rPr>
       </w:pPr>
-      <w:r>
-        <w:rPr>
-          <w:rFonts w:ascii="LetterGothic" w:hAnsi="LetterGothic"/>
-          <w:sz w:val="20"/>
-          <w:szCs w:val="20"/>
-        </w:rPr>
-        <w:t>win.menu = menubar;</w:t>
+      <w:proofErr w:type="spellStart"/>
+      <w:proofErr w:type="gramStart"/>
+      <w:r>
+        <w:rPr>
+          <w:rFonts w:ascii="LetterGothic" w:hAnsi="LetterGothic"/>
+          <w:sz w:val="20"/>
+          <w:szCs w:val="20"/>
+        </w:rPr>
+        <w:t>win.menu</w:t>
+      </w:r>
+      <w:proofErr w:type="spellEnd"/>
+      <w:proofErr w:type="gramEnd"/>
+      <w:r>
+        <w:rPr>
+          <w:rFonts w:ascii="LetterGothic" w:hAnsi="LetterGothic"/>
+          <w:sz w:val="20"/>
+          <w:szCs w:val="20"/>
+        </w:rPr>
+        <w:t xml:space="preserve"> = </w:t>
+      </w:r>
+      <w:proofErr w:type="spellStart"/>
+      <w:r>
+        <w:rPr>
+          <w:rFonts w:ascii="LetterGothic" w:hAnsi="LetterGothic"/>
+          <w:sz w:val="20"/>
+          <w:szCs w:val="20"/>
+        </w:rPr>
+        <w:t>menubar</w:t>
+      </w:r>
+      <w:proofErr w:type="spellEnd"/>
+      <w:r>
+        <w:rPr>
+          <w:rFonts w:ascii="LetterGothic" w:hAnsi="LetterGothic"/>
+          <w:sz w:val="20"/>
+          <w:szCs w:val="20"/>
+        </w:rPr>
+        <w:t>;</w:t>
       </w:r>
     </w:p>
     <w:p>
@@ -2456,7 +3617,60 @@
           <w:szCs w:val="20"/>
         </w:rPr>
         <w:tab/>
-        <w:t>var gui = require('nw.gui');</w:t>
+      </w:r>
+      <w:proofErr w:type="spellStart"/>
+      <w:r>
+        <w:rPr>
+          <w:rFonts w:ascii="LetterGothic" w:hAnsi="LetterGothic"/>
+          <w:sz w:val="20"/>
+          <w:szCs w:val="20"/>
+        </w:rPr>
+        <w:t>var</w:t>
+      </w:r>
+      <w:proofErr w:type="spellEnd"/>
+      <w:r>
+        <w:rPr>
+          <w:rFonts w:ascii="LetterGothic" w:hAnsi="LetterGothic"/>
+          <w:sz w:val="20"/>
+          <w:szCs w:val="20"/>
+        </w:rPr>
+        <w:t xml:space="preserve"> </w:t>
+      </w:r>
+      <w:proofErr w:type="spellStart"/>
+      <w:r>
+        <w:rPr>
+          <w:rFonts w:ascii="LetterGothic" w:hAnsi="LetterGothic"/>
+          <w:sz w:val="20"/>
+          <w:szCs w:val="20"/>
+        </w:rPr>
+        <w:t>gui</w:t>
+      </w:r>
+      <w:proofErr w:type="spellEnd"/>
+      <w:r>
+        <w:rPr>
+          <w:rFonts w:ascii="LetterGothic" w:hAnsi="LetterGothic"/>
+          <w:sz w:val="20"/>
+          <w:szCs w:val="20"/>
+        </w:rPr>
+        <w:t xml:space="preserve"> = require('</w:t>
+      </w:r>
+      <w:proofErr w:type="spellStart"/>
+      <w:r>
+        <w:rPr>
+          <w:rFonts w:ascii="LetterGothic" w:hAnsi="LetterGothic"/>
+          <w:sz w:val="20"/>
+          <w:szCs w:val="20"/>
+        </w:rPr>
+        <w:t>nw.gui</w:t>
+      </w:r>
+      <w:proofErr w:type="spellEnd"/>
+      <w:r>
+        <w:rPr>
+          <w:rFonts w:ascii="LetterGothic" w:hAnsi="LetterGothic"/>
+          <w:sz w:val="20"/>
+          <w:szCs w:val="20"/>
+        </w:rPr>
+        <w:t>');</w:t>
       </w:r>
     </w:p>
     <w:p>
@@ -2491,7 +3705,52 @@
           <w:szCs w:val="20"/>
         </w:rPr>
         <w:tab/>
-        <w:t>var win = gui.Window.get();</w:t>
+      </w:r>
+      <w:proofErr w:type="spellStart"/>
+      <w:r>
+        <w:rPr>
+          <w:rFonts w:ascii="LetterGothic" w:hAnsi="LetterGothic"/>
+          <w:sz w:val="20"/>
+          <w:szCs w:val="20"/>
+        </w:rPr>
+        <w:t>var</w:t>
+      </w:r>
+      <w:proofErr w:type="spellEnd"/>
+      <w:r>
+        <w:rPr>
+          <w:rFonts w:ascii="LetterGothic" w:hAnsi="LetterGothic"/>
+          <w:sz w:val="20"/>
+          <w:szCs w:val="20"/>
+        </w:rPr>
+        <w:t xml:space="preserve"> win = </w:t>
+      </w:r>
+      <w:proofErr w:type="spellStart"/>
+      <w:proofErr w:type="gramStart"/>
+      <w:r>
+        <w:rPr>
+          <w:rFonts w:ascii="LetterGothic" w:hAnsi="LetterGothic"/>
+          <w:sz w:val="20"/>
+          <w:szCs w:val="20"/>
+        </w:rPr>
+        <w:t>gui.Window.get</w:t>
+      </w:r>
+      <w:proofErr w:type="spellEnd"/>
+      <w:r>
+        <w:rPr>
+          <w:rFonts w:ascii="LetterGothic" w:hAnsi="LetterGothic"/>
+          <w:sz w:val="20"/>
+          <w:szCs w:val="20"/>
+        </w:rPr>
+        <w:t>(</w:t>
+      </w:r>
+      <w:proofErr w:type="gramEnd"/>
+      <w:r>
+        <w:rPr>
+          <w:rFonts w:ascii="LetterGothic" w:hAnsi="LetterGothic"/>
+          <w:sz w:val="20"/>
+          <w:szCs w:val="20"/>
+        </w:rPr>
+        <w:t>);</w:t>
       </w:r>
     </w:p>
     <w:p>
@@ -2526,7 +3785,62 @@
           <w:szCs w:val="20"/>
         </w:rPr>
         <w:tab/>
-        <w:t>var menubar = new gui.Menu({</w:t>
+      </w:r>
+      <w:proofErr w:type="spellStart"/>
+      <w:r>
+        <w:rPr>
+          <w:rFonts w:ascii="LetterGothic" w:hAnsi="LetterGothic"/>
+          <w:sz w:val="20"/>
+          <w:szCs w:val="20"/>
+        </w:rPr>
+        <w:t>var</w:t>
+      </w:r>
+      <w:proofErr w:type="spellEnd"/>
+      <w:r>
+        <w:rPr>
+          <w:rFonts w:ascii="LetterGothic" w:hAnsi="LetterGothic"/>
+          <w:sz w:val="20"/>
+          <w:szCs w:val="20"/>
+        </w:rPr>
+        <w:t xml:space="preserve"> </w:t>
+      </w:r>
+      <w:proofErr w:type="spellStart"/>
+      <w:r>
+        <w:rPr>
+          <w:rFonts w:ascii="LetterGothic" w:hAnsi="LetterGothic"/>
+          <w:sz w:val="20"/>
+          <w:szCs w:val="20"/>
+        </w:rPr>
+        <w:t>menubar</w:t>
+      </w:r>
+      <w:proofErr w:type="spellEnd"/>
+      <w:r>
+        <w:rPr>
+          <w:rFonts w:ascii="LetterGothic" w:hAnsi="LetterGothic"/>
+          <w:sz w:val="20"/>
+          <w:szCs w:val="20"/>
+        </w:rPr>
+        <w:t xml:space="preserve"> = new </w:t>
+      </w:r>
+      <w:proofErr w:type="spellStart"/>
+      <w:proofErr w:type="gramStart"/>
+      <w:r>
+        <w:rPr>
+          <w:rFonts w:ascii="LetterGothic" w:hAnsi="LetterGothic"/>
+          <w:sz w:val="20"/>
+          <w:szCs w:val="20"/>
+        </w:rPr>
+        <w:t>gui.Menu</w:t>
+      </w:r>
+      <w:proofErr w:type="spellEnd"/>
+      <w:proofErr w:type="gramEnd"/>
+      <w:r>
+        <w:rPr>
+          <w:rFonts w:ascii="LetterGothic" w:hAnsi="LetterGothic"/>
+          <w:sz w:val="20"/>
+          <w:szCs w:val="20"/>
+        </w:rPr>
+        <w:t>({</w:t>
       </w:r>
     </w:p>
     <w:p>
@@ -2552,7 +3866,25 @@
           <w:szCs w:val="20"/>
         </w:rPr>
         <w:tab/>
-        <w:t xml:space="preserve">    type: 'menubar'</w:t>
+        <w:t xml:space="preserve">    type: '</w:t>
+      </w:r>
+      <w:proofErr w:type="spellStart"/>
+      <w:r>
+        <w:rPr>
+          <w:rFonts w:ascii="LetterGothic" w:hAnsi="LetterGothic"/>
+          <w:sz w:val="20"/>
+          <w:szCs w:val="20"/>
+        </w:rPr>
+        <w:t>menubar</w:t>
+      </w:r>
+      <w:proofErr w:type="spellEnd"/>
+      <w:r>
+        <w:rPr>
+          <w:rFonts w:ascii="LetterGothic" w:hAnsi="LetterGothic"/>
+          <w:sz w:val="20"/>
+          <w:szCs w:val="20"/>
+        </w:rPr>
+        <w:t>'</w:t>
       </w:r>
     </w:p>
     <w:p>
@@ -2615,6 +3947,7 @@
         </w:rPr>
         <w:tab/>
       </w:r>
+      <w:proofErr w:type="spellStart"/>
       <w:r>
         <w:rPr>
           <w:rFonts w:ascii="LetterGothic" w:hAnsi="LetterGothic"/>
@@ -2622,28 +3955,29 @@
           <w:sz w:val="20"/>
           <w:szCs w:val="20"/>
         </w:rPr>
-        <w:t>var subMenuSpace = new gui.Menu();</w:t>
-      </w:r>
-    </w:p>
-    <w:p>
-      <w:pPr>
+        <w:t>var</w:t>
+      </w:r>
+      <w:proofErr w:type="spellEnd"/>
+      <w:r>
         <w:rPr>
           <w:rFonts w:ascii="LetterGothic" w:hAnsi="LetterGothic"/>
           <w:b/>
           <w:sz w:val="20"/>
           <w:szCs w:val="20"/>
         </w:rPr>
-      </w:pPr>
-    </w:p>
-    <w:p>
-      <w:pPr>
+        <w:t xml:space="preserve"> </w:t>
+      </w:r>
+      <w:proofErr w:type="spellStart"/>
+      <w:r>
         <w:rPr>
           <w:rFonts w:ascii="LetterGothic" w:hAnsi="LetterGothic"/>
           <w:b/>
           <w:sz w:val="20"/>
           <w:szCs w:val="20"/>
         </w:rPr>
-      </w:pPr>
+        <w:t>subMenuSpace</w:t>
+      </w:r>
+      <w:proofErr w:type="spellEnd"/>
       <w:r>
         <w:rPr>
           <w:rFonts w:ascii="LetterGothic" w:hAnsi="LetterGothic"/>
@@ -2651,6 +3985,57 @@
           <w:sz w:val="20"/>
           <w:szCs w:val="20"/>
         </w:rPr>
+        <w:t xml:space="preserve"> = new </w:t>
+      </w:r>
+      <w:proofErr w:type="spellStart"/>
+      <w:proofErr w:type="gramStart"/>
+      <w:r>
+        <w:rPr>
+          <w:rFonts w:ascii="LetterGothic" w:hAnsi="LetterGothic"/>
+          <w:b/>
+          <w:sz w:val="20"/>
+          <w:szCs w:val="20"/>
+        </w:rPr>
+        <w:t>gui.Menu</w:t>
+      </w:r>
+      <w:proofErr w:type="spellEnd"/>
+      <w:proofErr w:type="gramEnd"/>
+      <w:r>
+        <w:rPr>
+          <w:rFonts w:ascii="LetterGothic" w:hAnsi="LetterGothic"/>
+          <w:b/>
+          <w:sz w:val="20"/>
+          <w:szCs w:val="20"/>
+        </w:rPr>
+        <w:t>();</w:t>
+      </w:r>
+    </w:p>
+    <w:p>
+      <w:pPr>
+        <w:rPr>
+          <w:rFonts w:ascii="LetterGothic" w:hAnsi="LetterGothic"/>
+          <w:b/>
+          <w:sz w:val="20"/>
+          <w:szCs w:val="20"/>
+        </w:rPr>
+      </w:pPr>
+    </w:p>
+    <w:p>
+      <w:pPr>
+        <w:rPr>
+          <w:rFonts w:ascii="LetterGothic" w:hAnsi="LetterGothic"/>
+          <w:b/>
+          <w:sz w:val="20"/>
+          <w:szCs w:val="20"/>
+        </w:rPr>
+      </w:pPr>
+      <w:r>
+        <w:rPr>
+          <w:rFonts w:ascii="LetterGothic" w:hAnsi="LetterGothic"/>
+          <w:b/>
+          <w:sz w:val="20"/>
+          <w:szCs w:val="20"/>
+        </w:rPr>
         <w:tab/>
       </w:r>
       <w:r>
@@ -2661,7 +4046,57 @@
           <w:szCs w:val="20"/>
         </w:rPr>
         <w:tab/>
-        <w:t>subMenuSpace .append(new gui.MenuItem({</w:t>
+      </w:r>
+      <w:proofErr w:type="spellStart"/>
+      <w:proofErr w:type="gramStart"/>
+      <w:r>
+        <w:rPr>
+          <w:rFonts w:ascii="LetterGothic" w:hAnsi="LetterGothic"/>
+          <w:b/>
+          <w:sz w:val="20"/>
+          <w:szCs w:val="20"/>
+        </w:rPr>
+        <w:t>subMenuSpace</w:t>
+      </w:r>
+      <w:proofErr w:type="spellEnd"/>
+      <w:r>
+        <w:rPr>
+          <w:rFonts w:ascii="LetterGothic" w:hAnsi="LetterGothic"/>
+          <w:b/>
+          <w:sz w:val="20"/>
+          <w:szCs w:val="20"/>
+        </w:rPr>
+        <w:t xml:space="preserve"> .append</w:t>
+      </w:r>
+      <w:proofErr w:type="gramEnd"/>
+      <w:r>
+        <w:rPr>
+          <w:rFonts w:ascii="LetterGothic" w:hAnsi="LetterGothic"/>
+          <w:b/>
+          <w:sz w:val="20"/>
+          <w:szCs w:val="20"/>
+        </w:rPr>
+        <w:t xml:space="preserve">(new </w:t>
+      </w:r>
+      <w:proofErr w:type="spellStart"/>
+      <w:r>
+        <w:rPr>
+          <w:rFonts w:ascii="LetterGothic" w:hAnsi="LetterGothic"/>
+          <w:b/>
+          <w:sz w:val="20"/>
+          <w:szCs w:val="20"/>
+        </w:rPr>
+        <w:t>gui.MenuItem</w:t>
+      </w:r>
+      <w:proofErr w:type="spellEnd"/>
+      <w:r>
+        <w:rPr>
+          <w:rFonts w:ascii="LetterGothic" w:hAnsi="LetterGothic"/>
+          <w:b/>
+          <w:sz w:val="20"/>
+          <w:szCs w:val="20"/>
+        </w:rPr>
+        <w:t>({</w:t>
       </w:r>
     </w:p>
     <w:p>
@@ -2756,6 +4191,8 @@
         </w:rPr>
         <w:tab/>
       </w:r>
+      <w:proofErr w:type="spellStart"/>
+      <w:proofErr w:type="gramStart"/>
       <w:r>
         <w:rPr>
           <w:rFonts w:ascii="LetterGothic" w:hAnsi="LetterGothic"/>
@@ -2763,7 +4200,47 @@
           <w:sz w:val="20"/>
           <w:szCs w:val="20"/>
         </w:rPr>
-        <w:t>subMenuSpace .append(new gui.MenuItem({</w:t>
+        <w:t>subMenuSpace</w:t>
+      </w:r>
+      <w:proofErr w:type="spellEnd"/>
+      <w:r>
+        <w:rPr>
+          <w:rFonts w:ascii="LetterGothic" w:hAnsi="LetterGothic"/>
+          <w:b/>
+          <w:sz w:val="20"/>
+          <w:szCs w:val="20"/>
+        </w:rPr>
+        <w:t xml:space="preserve"> .append</w:t>
+      </w:r>
+      <w:proofErr w:type="gramEnd"/>
+      <w:r>
+        <w:rPr>
+          <w:rFonts w:ascii="LetterGothic" w:hAnsi="LetterGothic"/>
+          <w:b/>
+          <w:sz w:val="20"/>
+          <w:szCs w:val="20"/>
+        </w:rPr>
+        <w:t xml:space="preserve">(new </w:t>
+      </w:r>
+      <w:proofErr w:type="spellStart"/>
+      <w:r>
+        <w:rPr>
+          <w:rFonts w:ascii="LetterGothic" w:hAnsi="LetterGothic"/>
+          <w:b/>
+          <w:sz w:val="20"/>
+          <w:szCs w:val="20"/>
+        </w:rPr>
+        <w:t>gui.MenuItem</w:t>
+      </w:r>
+      <w:proofErr w:type="spellEnd"/>
+      <w:r>
+        <w:rPr>
+          <w:rFonts w:ascii="LetterGothic" w:hAnsi="LetterGothic"/>
+          <w:b/>
+          <w:sz w:val="20"/>
+          <w:szCs w:val="20"/>
+        </w:rPr>
+        <w:t>({</w:t>
       </w:r>
     </w:p>
     <w:p>
@@ -2856,7 +4333,44 @@
           <w:szCs w:val="20"/>
         </w:rPr>
         <w:tab/>
-        <w:t>menubar.append(new gui.MenuItem({</w:t>
+      </w:r>
+      <w:proofErr w:type="spellStart"/>
+      <w:proofErr w:type="gramStart"/>
+      <w:r>
+        <w:rPr>
+          <w:rFonts w:ascii="LetterGothic" w:hAnsi="LetterGothic"/>
+          <w:sz w:val="20"/>
+          <w:szCs w:val="20"/>
+        </w:rPr>
+        <w:t>menubar.append</w:t>
+      </w:r>
+      <w:proofErr w:type="spellEnd"/>
+      <w:proofErr w:type="gramEnd"/>
+      <w:r>
+        <w:rPr>
+          <w:rFonts w:ascii="LetterGothic" w:hAnsi="LetterGothic"/>
+          <w:sz w:val="20"/>
+          <w:szCs w:val="20"/>
+        </w:rPr>
+        <w:t xml:space="preserve">(new </w:t>
+      </w:r>
+      <w:proofErr w:type="spellStart"/>
+      <w:r>
+        <w:rPr>
+          <w:rFonts w:ascii="LetterGothic" w:hAnsi="LetterGothic"/>
+          <w:sz w:val="20"/>
+          <w:szCs w:val="20"/>
+        </w:rPr>
+        <w:t>gui.MenuItem</w:t>
+      </w:r>
+      <w:proofErr w:type="spellEnd"/>
+      <w:r>
+        <w:rPr>
+          <w:rFonts w:ascii="LetterGothic" w:hAnsi="LetterGothic"/>
+          <w:sz w:val="20"/>
+          <w:szCs w:val="20"/>
+        </w:rPr>
+        <w:t>({</w:t>
       </w:r>
     </w:p>
     <w:p>
@@ -2918,8 +4432,19 @@
           <w:sz w:val="20"/>
           <w:szCs w:val="20"/>
         </w:rPr>
-        <w:t>submenu: subMenuSpace</w:t>
-      </w:r>
+        <w:t xml:space="preserve">submenu: </w:t>
+      </w:r>
+      <w:proofErr w:type="spellStart"/>
+      <w:r>
+        <w:rPr>
+          <w:rFonts w:ascii="LetterGothic" w:hAnsi="LetterGothic"/>
+          <w:b/>
+          <w:sz w:val="20"/>
+          <w:szCs w:val="20"/>
+        </w:rPr>
+        <w:t>subMenuSpace</w:t>
+      </w:r>
+      <w:proofErr w:type="spellEnd"/>
     </w:p>
     <w:p>
       <w:pPr>
@@ -2978,7 +4503,44 @@
           <w:szCs w:val="20"/>
         </w:rPr>
         <w:tab/>
-        <w:t>win.menu = menubar;</w:t>
+      </w:r>
+      <w:proofErr w:type="spellStart"/>
+      <w:proofErr w:type="gramStart"/>
+      <w:r>
+        <w:rPr>
+          <w:rFonts w:ascii="LetterGothic" w:hAnsi="LetterGothic"/>
+          <w:sz w:val="20"/>
+          <w:szCs w:val="20"/>
+        </w:rPr>
+        <w:t>win.menu</w:t>
+      </w:r>
+      <w:proofErr w:type="spellEnd"/>
+      <w:proofErr w:type="gramEnd"/>
+      <w:r>
+        <w:rPr>
+          <w:rFonts w:ascii="LetterGothic" w:hAnsi="LetterGothic"/>
+          <w:sz w:val="20"/>
+          <w:szCs w:val="20"/>
+        </w:rPr>
+        <w:t xml:space="preserve"> = </w:t>
+      </w:r>
+      <w:proofErr w:type="spellStart"/>
+      <w:r>
+        <w:rPr>
+          <w:rFonts w:ascii="LetterGothic" w:hAnsi="LetterGothic"/>
+          <w:sz w:val="20"/>
+          <w:szCs w:val="20"/>
+        </w:rPr>
+        <w:t>menubar</w:t>
+      </w:r>
+      <w:proofErr w:type="spellEnd"/>
+      <w:r>
+        <w:rPr>
+          <w:rFonts w:ascii="LetterGothic" w:hAnsi="LetterGothic"/>
+          <w:sz w:val="20"/>
+          <w:szCs w:val="20"/>
+        </w:rPr>
+        <w:t>;</w:t>
       </w:r>
     </w:p>
     <w:p>
@@ -3057,13 +4619,51 @@
           <w:szCs w:val="20"/>
         </w:rPr>
       </w:pPr>
-      <w:r>
-        <w:rPr>
-          <w:rFonts w:ascii="LetterGothic" w:hAnsi="LetterGothic"/>
-          <w:sz w:val="20"/>
-          <w:szCs w:val="20"/>
-        </w:rPr>
-        <w:t>subMenuSpace .append(new gui.MenuItem({</w:t>
+      <w:proofErr w:type="spellStart"/>
+      <w:proofErr w:type="gramStart"/>
+      <w:r>
+        <w:rPr>
+          <w:rFonts w:ascii="LetterGothic" w:hAnsi="LetterGothic"/>
+          <w:sz w:val="20"/>
+          <w:szCs w:val="20"/>
+        </w:rPr>
+        <w:t>subMenuSpace</w:t>
+      </w:r>
+      <w:proofErr w:type="spellEnd"/>
+      <w:r>
+        <w:rPr>
+          <w:rFonts w:ascii="LetterGothic" w:hAnsi="LetterGothic"/>
+          <w:sz w:val="20"/>
+          <w:szCs w:val="20"/>
+        </w:rPr>
+        <w:t xml:space="preserve"> .append</w:t>
+      </w:r>
+      <w:proofErr w:type="gramEnd"/>
+      <w:r>
+        <w:rPr>
+          <w:rFonts w:ascii="LetterGothic" w:hAnsi="LetterGothic"/>
+          <w:sz w:val="20"/>
+          <w:szCs w:val="20"/>
+        </w:rPr>
+        <w:t xml:space="preserve">(new </w:t>
+      </w:r>
+      <w:proofErr w:type="spellStart"/>
+      <w:r>
+        <w:rPr>
+          <w:rFonts w:ascii="LetterGothic" w:hAnsi="LetterGothic"/>
+          <w:sz w:val="20"/>
+          <w:szCs w:val="20"/>
+        </w:rPr>
+        <w:t>gui.MenuItem</w:t>
+      </w:r>
+      <w:proofErr w:type="spellEnd"/>
+      <w:r>
+        <w:rPr>
+          <w:rFonts w:ascii="LetterGothic" w:hAnsi="LetterGothic"/>
+          <w:sz w:val="20"/>
+          <w:szCs w:val="20"/>
+        </w:rPr>
+        <w:t>({</w:t>
       </w:r>
     </w:p>
     <w:p>
@@ -3107,13 +4707,25 @@
         </w:rPr>
         <w:t xml:space="preserve">    </w:t>
       </w:r>
-      <w:r>
-        <w:rPr>
-          <w:rFonts w:ascii="LetterGothic" w:hAnsi="LetterGothic"/>
-          <w:sz w:val="20"/>
-          <w:szCs w:val="20"/>
-        </w:rPr>
-        <w:t>click:function(){</w:t>
+      <w:proofErr w:type="spellStart"/>
+      <w:proofErr w:type="gramStart"/>
+      <w:r>
+        <w:rPr>
+          <w:rFonts w:ascii="LetterGothic" w:hAnsi="LetterGothic"/>
+          <w:sz w:val="20"/>
+          <w:szCs w:val="20"/>
+        </w:rPr>
+        <w:t>click:function</w:t>
+      </w:r>
+      <w:proofErr w:type="spellEnd"/>
+      <w:proofErr w:type="gramEnd"/>
+      <w:r>
+        <w:rPr>
+          <w:rFonts w:ascii="LetterGothic" w:hAnsi="LetterGothic"/>
+          <w:sz w:val="20"/>
+          <w:szCs w:val="20"/>
+        </w:rPr>
+        <w:t>(){</w:t>
       </w:r>
     </w:p>
     <w:p>
@@ -3132,13 +4744,23 @@
         </w:rPr>
         <w:t xml:space="preserve">    </w:t>
       </w:r>
-      <w:r>
-        <w:rPr>
-          <w:rFonts w:ascii="LetterGothic" w:hAnsi="LetterGothic"/>
-          <w:sz w:val="20"/>
-          <w:szCs w:val="20"/>
-        </w:rPr>
-        <w:t>alert(" you clicked me")</w:t>
+      <w:proofErr w:type="gramStart"/>
+      <w:r>
+        <w:rPr>
+          <w:rFonts w:ascii="LetterGothic" w:hAnsi="LetterGothic"/>
+          <w:sz w:val="20"/>
+          <w:szCs w:val="20"/>
+        </w:rPr>
+        <w:t>alert(</w:t>
+      </w:r>
+      <w:proofErr w:type="gramEnd"/>
+      <w:r>
+        <w:rPr>
+          <w:rFonts w:ascii="LetterGothic" w:hAnsi="LetterGothic"/>
+          <w:sz w:val="20"/>
+          <w:szCs w:val="20"/>
+        </w:rPr>
+        <w:t>" you clicked me")</w:t>
       </w:r>
     </w:p>
     <w:p>
@@ -3223,6 +4845,7 @@
           <w:szCs w:val="20"/>
         </w:rPr>
       </w:pPr>
+      <w:proofErr w:type="spellStart"/>
       <w:r>
         <w:rPr>
           <w:rFonts w:ascii="LetterGothic" w:hAnsi="LetterGothic"/>
@@ -3237,7 +4860,36 @@
           <w:sz w:val="20"/>
           <w:szCs w:val="20"/>
         </w:rPr>
-        <w:t>.append(new gui.MenuItem({</w:t>
+        <w:t>.append</w:t>
+      </w:r>
+      <w:proofErr w:type="spellEnd"/>
+      <w:r>
+        <w:rPr>
+          <w:rFonts w:ascii="LetterGothic" w:hAnsi="LetterGothic"/>
+          <w:sz w:val="20"/>
+          <w:szCs w:val="20"/>
+        </w:rPr>
+        <w:t xml:space="preserve">(new </w:t>
+      </w:r>
+      <w:proofErr w:type="spellStart"/>
+      <w:proofErr w:type="gramStart"/>
+      <w:r>
+        <w:rPr>
+          <w:rFonts w:ascii="LetterGothic" w:hAnsi="LetterGothic"/>
+          <w:sz w:val="20"/>
+          <w:szCs w:val="20"/>
+        </w:rPr>
+        <w:t>gui.MenuItem</w:t>
+      </w:r>
+      <w:proofErr w:type="spellEnd"/>
+      <w:proofErr w:type="gramEnd"/>
+      <w:r>
+        <w:rPr>
+          <w:rFonts w:ascii="LetterGothic" w:hAnsi="LetterGothic"/>
+          <w:sz w:val="20"/>
+          <w:szCs w:val="20"/>
+        </w:rPr>
+        <w:t>({</w:t>
       </w:r>
     </w:p>
     <w:p>
@@ -3291,6 +4943,14 @@
           <w:szCs w:val="20"/>
         </w:rPr>
         <w:tab/>
+      </w:r>
+      <w:proofErr w:type="spellStart"/>
+      <w:r>
+        <w:rPr>
+          <w:rFonts w:ascii="LetterGothic" w:hAnsi="LetterGothic"/>
+          <w:sz w:val="20"/>
+          <w:szCs w:val="20"/>
+        </w:rPr>
         <w:t>i</w:t>
       </w:r>
       <w:r>
@@ -3299,7 +4959,16 @@
           <w:sz w:val="20"/>
           <w:szCs w:val="20"/>
         </w:rPr>
-        <w:t>con:"thing.png",</w:t>
+        <w:t>con:"thing.png</w:t>
+      </w:r>
+      <w:proofErr w:type="spellEnd"/>
+      <w:r>
+        <w:rPr>
+          <w:rFonts w:ascii="LetterGothic" w:hAnsi="LetterGothic"/>
+          <w:sz w:val="20"/>
+          <w:szCs w:val="20"/>
+        </w:rPr>
+        <w:t>",</w:t>
       </w:r>
     </w:p>
     <w:p>
@@ -3317,7 +4986,24 @@
           <w:szCs w:val="20"/>
         </w:rPr>
         <w:tab/>
-        <w:t>key:"M",</w:t>
+      </w:r>
+      <w:proofErr w:type="spellStart"/>
+      <w:r>
+        <w:rPr>
+          <w:rFonts w:ascii="LetterGothic" w:hAnsi="LetterGothic"/>
+          <w:sz w:val="20"/>
+          <w:szCs w:val="20"/>
+        </w:rPr>
+        <w:t>key:"M</w:t>
+      </w:r>
+      <w:proofErr w:type="spellEnd"/>
+      <w:r>
+        <w:rPr>
+          <w:rFonts w:ascii="LetterGothic" w:hAnsi="LetterGothic"/>
+          <w:sz w:val="20"/>
+          <w:szCs w:val="20"/>
+        </w:rPr>
+        <w:t>",</w:t>
       </w:r>
     </w:p>
     <w:p>
@@ -3335,25 +5021,24 @@
           <w:szCs w:val="20"/>
         </w:rPr>
         <w:tab/>
-        <w:t>modifiers:"ctrl-shift",</w:t>
-      </w:r>
-    </w:p>
-    <w:p>
-      <w:pPr>
-        <w:rPr>
-          <w:rFonts w:ascii="LetterGothic" w:hAnsi="LetterGothic"/>
-          <w:sz w:val="20"/>
-          <w:szCs w:val="20"/>
-        </w:rPr>
-      </w:pPr>
-      <w:r>
-        <w:rPr>
-          <w:rFonts w:ascii="LetterGothic" w:hAnsi="LetterGothic"/>
-          <w:sz w:val="20"/>
-          <w:szCs w:val="20"/>
-        </w:rPr>
-        <w:tab/>
-        <w:t xml:space="preserve">    click:function(){</w:t>
+      </w:r>
+      <w:proofErr w:type="spellStart"/>
+      <w:r>
+        <w:rPr>
+          <w:rFonts w:ascii="LetterGothic" w:hAnsi="LetterGothic"/>
+          <w:sz w:val="20"/>
+          <w:szCs w:val="20"/>
+        </w:rPr>
+        <w:t>modifiers:"ctrl-shift</w:t>
+      </w:r>
+      <w:proofErr w:type="spellEnd"/>
+      <w:r>
+        <w:rPr>
+          <w:rFonts w:ascii="LetterGothic" w:hAnsi="LetterGothic"/>
+          <w:sz w:val="20"/>
+          <w:szCs w:val="20"/>
+        </w:rPr>
+        <w:t>",</w:t>
       </w:r>
     </w:p>
     <w:p>
@@ -3373,6 +5058,35 @@
         <w:tab/>
         <w:t xml:space="preserve">    </w:t>
       </w:r>
+      <w:proofErr w:type="spellStart"/>
+      <w:proofErr w:type="gramStart"/>
+      <w:r>
+        <w:rPr>
+          <w:rFonts w:ascii="LetterGothic" w:hAnsi="LetterGothic"/>
+          <w:sz w:val="20"/>
+          <w:szCs w:val="20"/>
+        </w:rPr>
+        <w:t>click:function</w:t>
+      </w:r>
+      <w:proofErr w:type="spellEnd"/>
+      <w:proofErr w:type="gramEnd"/>
+      <w:r>
+        <w:rPr>
+          <w:rFonts w:ascii="LetterGothic" w:hAnsi="LetterGothic"/>
+          <w:sz w:val="20"/>
+          <w:szCs w:val="20"/>
+        </w:rPr>
+        <w:t>(){</w:t>
+      </w:r>
+    </w:p>
+    <w:p>
+      <w:pPr>
+        <w:rPr>
+          <w:rFonts w:ascii="LetterGothic" w:hAnsi="LetterGothic"/>
+          <w:sz w:val="20"/>
+          <w:szCs w:val="20"/>
+        </w:rPr>
+      </w:pPr>
       <w:r>
         <w:rPr>
           <w:rFonts w:ascii="LetterGothic" w:hAnsi="LetterGothic"/>
@@ -3380,7 +5094,33 @@
           <w:szCs w:val="20"/>
         </w:rPr>
         <w:tab/>
-        <w:t>alert("you clicked me")</w:t>
+        <w:t xml:space="preserve">    </w:t>
+      </w:r>
+      <w:r>
+        <w:rPr>
+          <w:rFonts w:ascii="LetterGothic" w:hAnsi="LetterGothic"/>
+          <w:sz w:val="20"/>
+          <w:szCs w:val="20"/>
+        </w:rPr>
+        <w:tab/>
+      </w:r>
+      <w:proofErr w:type="gramStart"/>
+      <w:r>
+        <w:rPr>
+          <w:rFonts w:ascii="LetterGothic" w:hAnsi="LetterGothic"/>
+          <w:sz w:val="20"/>
+          <w:szCs w:val="20"/>
+        </w:rPr>
+        <w:t>alert(</w:t>
+      </w:r>
+      <w:proofErr w:type="gramEnd"/>
+      <w:r>
+        <w:rPr>
+          <w:rFonts w:ascii="LetterGothic" w:hAnsi="LetterGothic"/>
+          <w:sz w:val="20"/>
+          <w:szCs w:val="20"/>
+        </w:rPr>
+        <w:t>"you clicked me")</w:t>
       </w:r>
     </w:p>
     <w:p>
@@ -3537,6 +5277,7 @@
           <w:szCs w:val="20"/>
         </w:rPr>
       </w:pPr>
+      <w:proofErr w:type="spellStart"/>
       <w:r>
         <w:rPr>
           <w:rFonts w:ascii="LetterGothic" w:hAnsi="LetterGothic"/>
@@ -3551,7 +5292,36 @@
           <w:sz w:val="20"/>
           <w:szCs w:val="20"/>
         </w:rPr>
-        <w:t>.append(new gui.MenuItem({</w:t>
+        <w:t>.append</w:t>
+      </w:r>
+      <w:proofErr w:type="spellEnd"/>
+      <w:r>
+        <w:rPr>
+          <w:rFonts w:ascii="LetterGothic" w:hAnsi="LetterGothic"/>
+          <w:sz w:val="20"/>
+          <w:szCs w:val="20"/>
+        </w:rPr>
+        <w:t xml:space="preserve">(new </w:t>
+      </w:r>
+      <w:proofErr w:type="spellStart"/>
+      <w:proofErr w:type="gramStart"/>
+      <w:r>
+        <w:rPr>
+          <w:rFonts w:ascii="LetterGothic" w:hAnsi="LetterGothic"/>
+          <w:sz w:val="20"/>
+          <w:szCs w:val="20"/>
+        </w:rPr>
+        <w:t>gui.MenuItem</w:t>
+      </w:r>
+      <w:proofErr w:type="spellEnd"/>
+      <w:proofErr w:type="gramEnd"/>
+      <w:r>
+        <w:rPr>
+          <w:rFonts w:ascii="LetterGothic" w:hAnsi="LetterGothic"/>
+          <w:sz w:val="20"/>
+          <w:szCs w:val="20"/>
+        </w:rPr>
+        <w:t>({</w:t>
       </w:r>
     </w:p>
     <w:p>
@@ -3670,7 +5440,25 @@
           <w:sz w:val="20"/>
           <w:szCs w:val="20"/>
         </w:rPr>
-        <w:t xml:space="preserve">    click: function() {</w:t>
+        <w:t xml:space="preserve">    click: </w:t>
+      </w:r>
+      <w:proofErr w:type="gramStart"/>
+      <w:r>
+        <w:rPr>
+          <w:rFonts w:ascii="LetterGothic" w:hAnsi="LetterGothic"/>
+          <w:sz w:val="20"/>
+          <w:szCs w:val="20"/>
+        </w:rPr>
+        <w:t>function(</w:t>
+      </w:r>
+      <w:proofErr w:type="gramEnd"/>
+      <w:r>
+        <w:rPr>
+          <w:rFonts w:ascii="LetterGothic" w:hAnsi="LetterGothic"/>
+          <w:sz w:val="20"/>
+          <w:szCs w:val="20"/>
+        </w:rPr>
+        <w:t>) {</w:t>
       </w:r>
     </w:p>
     <w:p>
@@ -3689,18 +5477,21 @@
           <w:sz w:val="20"/>
           <w:szCs w:val="20"/>
         </w:rPr>
-        <w:t xml:space="preserve">        window.open('empty.html', {</w:t>
-      </w:r>
-    </w:p>
-    <w:p>
-      <w:pPr>
+        <w:t xml:space="preserve">        </w:t>
+      </w:r>
+      <w:proofErr w:type="spellStart"/>
+      <w:proofErr w:type="gramStart"/>
+      <w:r>
         <w:rPr>
           <w:rFonts w:ascii="LetterGothic" w:hAnsi="LetterGothic"/>
           <w:b/>
           <w:sz w:val="20"/>
           <w:szCs w:val="20"/>
         </w:rPr>
-      </w:pPr>
+        <w:t>window.open</w:t>
+      </w:r>
+      <w:proofErr w:type="spellEnd"/>
+      <w:proofErr w:type="gramEnd"/>
       <w:r>
         <w:rPr>
           <w:rFonts w:ascii="LetterGothic" w:hAnsi="LetterGothic"/>
@@ -3708,6 +5499,25 @@
           <w:sz w:val="20"/>
           <w:szCs w:val="20"/>
         </w:rPr>
+        <w:t>('empty.html', {</w:t>
+      </w:r>
+    </w:p>
+    <w:p>
+      <w:pPr>
+        <w:rPr>
+          <w:rFonts w:ascii="LetterGothic" w:hAnsi="LetterGothic"/>
+          <w:b/>
+          <w:sz w:val="20"/>
+          <w:szCs w:val="20"/>
+        </w:rPr>
+      </w:pPr>
+      <w:r>
+        <w:rPr>
+          <w:rFonts w:ascii="LetterGothic" w:hAnsi="LetterGothic"/>
+          <w:b/>
+          <w:sz w:val="20"/>
+          <w:szCs w:val="20"/>
+        </w:rPr>
         <w:t xml:space="preserve">            "position": "center",</w:t>
       </w:r>
     </w:p>
@@ -3727,6 +5537,7 @@
           <w:sz w:val="20"/>
           <w:szCs w:val="20"/>
         </w:rPr>
+        <w:lastRenderedPageBreak/>
         <w:t xml:space="preserve">            "focus": true,</w:t>
       </w:r>
     </w:p>
@@ -3782,7 +5593,6 @@
           <w:sz w:val="20"/>
           <w:szCs w:val="20"/>
         </w:rPr>
-        <w:lastRenderedPageBreak/>
         <w:t xml:space="preserve">    }</w:t>
       </w:r>
     </w:p>
@@ -3833,62 +5643,83 @@
           <w:sz w:val="40"/>
           <w:szCs w:val="40"/>
         </w:rPr>
-        <w:t>Toggling windows using JQuery load() function</w:t>
-      </w:r>
-    </w:p>
-    <w:p>
-      <w:r>
-        <w:t>If you want to bypass using the Node Webkit menus and simply create you</w:t>
-      </w:r>
-      <w:r>
-        <w:t>r</w:t>
-      </w:r>
-      <w:r>
-        <w:t xml:space="preserve"> </w:t>
-      </w:r>
-      <w:r>
-        <w:t>own you can use JQuery.load()  (see example in code assets</w:t>
-      </w:r>
-      <w:r>
-        <w:t>)</w:t>
-      </w:r>
-      <w:r>
-        <w:t>.</w:t>
-      </w:r>
-    </w:p>
-    <w:p/>
-    <w:p>
-      <w:pPr>
+        <w:t xml:space="preserve">Toggling windows using </w:t>
+      </w:r>
+      <w:proofErr w:type="spellStart"/>
+      <w:r>
         <w:rPr>
           <w:sz w:val="40"/>
           <w:szCs w:val="40"/>
         </w:rPr>
-      </w:pPr>
-    </w:p>
-    <w:p>
-      <w:pPr>
+        <w:t>JQuery</w:t>
+      </w:r>
+      <w:proofErr w:type="spellEnd"/>
+      <w:r>
         <w:rPr>
           <w:sz w:val="40"/>
           <w:szCs w:val="40"/>
         </w:rPr>
-      </w:pPr>
-    </w:p>
-    <w:p>
-      <w:pPr>
+        <w:t xml:space="preserve"> </w:t>
+      </w:r>
+      <w:proofErr w:type="gramStart"/>
+      <w:r>
         <w:rPr>
           <w:sz w:val="40"/>
           <w:szCs w:val="40"/>
         </w:rPr>
-      </w:pPr>
-    </w:p>
-    <w:p>
-      <w:pPr>
+        <w:t>load(</w:t>
+      </w:r>
+      <w:proofErr w:type="gramEnd"/>
+      <w:r>
         <w:rPr>
           <w:sz w:val="40"/>
           <w:szCs w:val="40"/>
         </w:rPr>
-      </w:pPr>
-    </w:p>
+        <w:t>) function</w:t>
+      </w:r>
+    </w:p>
+    <w:p>
+      <w:r>
+        <w:t xml:space="preserve">If you want to bypass using the Node </w:t>
+      </w:r>
+      <w:proofErr w:type="spellStart"/>
+      <w:r>
+        <w:t>Webkit</w:t>
+      </w:r>
+      <w:proofErr w:type="spellEnd"/>
+      <w:r>
+        <w:t xml:space="preserve"> menus and simply create you</w:t>
+      </w:r>
+      <w:r>
+        <w:t>r</w:t>
+      </w:r>
+      <w:r>
+        <w:t xml:space="preserve"> </w:t>
+      </w:r>
+      <w:r>
+        <w:t xml:space="preserve">own you can use </w:t>
+      </w:r>
+      <w:proofErr w:type="spellStart"/>
+      <w:r>
+        <w:t>JQuery.load</w:t>
+      </w:r>
+      <w:proofErr w:type="spellEnd"/>
+      <w:proofErr w:type="gramStart"/>
+      <w:r>
+        <w:t>()  (</w:t>
+      </w:r>
+      <w:proofErr w:type="gramEnd"/>
+      <w:r>
+        <w:t>see example in code assets</w:t>
+      </w:r>
+      <w:r>
+        <w:t>)</w:t>
+      </w:r>
+      <w:r>
+        <w:t>.</w:t>
+      </w:r>
+    </w:p>
+    <w:p/>
     <w:p>
       <w:pPr>
         <w:rPr>
@@ -3904,18 +5735,50 @@
           <w:szCs w:val="40"/>
         </w:rPr>
       </w:pPr>
-      <w:r>
+    </w:p>
+    <w:p>
+      <w:pPr>
         <w:rPr>
           <w:sz w:val="40"/>
           <w:szCs w:val="40"/>
         </w:rPr>
-        <w:t>Converting a Node.js/E</w:t>
-      </w:r>
-      <w:r>
+      </w:pPr>
+    </w:p>
+    <w:p>
+      <w:pPr>
         <w:rPr>
           <w:sz w:val="40"/>
           <w:szCs w:val="40"/>
         </w:rPr>
+      </w:pPr>
+    </w:p>
+    <w:p>
+      <w:pPr>
+        <w:rPr>
+          <w:sz w:val="40"/>
+          <w:szCs w:val="40"/>
+        </w:rPr>
+      </w:pPr>
+    </w:p>
+    <w:p>
+      <w:pPr>
+        <w:rPr>
+          <w:sz w:val="40"/>
+          <w:szCs w:val="40"/>
+        </w:rPr>
+      </w:pPr>
+      <w:r>
+        <w:rPr>
+          <w:sz w:val="40"/>
+          <w:szCs w:val="40"/>
+        </w:rPr>
+        <w:t>Converting a Node.js/E</w:t>
+      </w:r>
+      <w:r>
+        <w:rPr>
+          <w:sz w:val="40"/>
+          <w:szCs w:val="40"/>
+        </w:rPr>
         <w:t>xpress web app to desktop app</w:t>
       </w:r>
     </w:p>
@@ -3925,10 +5788,26 @@
         <w:t>You can convert a simp</w:t>
       </w:r>
       <w:r>
-        <w:t xml:space="preserve">le Node/Express app ( that does NOT </w:t>
-      </w:r>
-      <w:r>
-        <w:t xml:space="preserve">include a database) to a Node Webkit app that includes a view engine. </w:t>
+        <w:t xml:space="preserve">le Node/Express app </w:t>
+      </w:r>
+      <w:proofErr w:type="gramStart"/>
+      <w:r>
+        <w:t>( that</w:t>
+      </w:r>
+      <w:proofErr w:type="gramEnd"/>
+      <w:r>
+        <w:t xml:space="preserve"> does NOT </w:t>
+      </w:r>
+      <w:r>
+        <w:t xml:space="preserve">include a database) to a Node </w:t>
+      </w:r>
+      <w:proofErr w:type="spellStart"/>
+      <w:r>
+        <w:t>Webkit</w:t>
+      </w:r>
+      <w:proofErr w:type="spellEnd"/>
+      <w:r>
+        <w:t xml:space="preserve"> app that includes a view engine. </w:t>
       </w:r>
     </w:p>
     <w:p>
@@ -3950,7 +5829,28 @@
         <w:ind w:left="360"/>
       </w:pPr>
       <w:r>
-        <w:t xml:space="preserve">Install express ( npm install express ) and a view engine (  npm install handlebars-express ) </w:t>
+        <w:t xml:space="preserve">Install express </w:t>
+      </w:r>
+      <w:proofErr w:type="gramStart"/>
+      <w:r>
+        <w:t xml:space="preserve">( </w:t>
+      </w:r>
+      <w:proofErr w:type="spellStart"/>
+      <w:r>
+        <w:t>npm</w:t>
+      </w:r>
+      <w:proofErr w:type="spellEnd"/>
+      <w:proofErr w:type="gramEnd"/>
+      <w:r>
+        <w:t xml:space="preserve"> install express ) and a view engine (  </w:t>
+      </w:r>
+      <w:proofErr w:type="spellStart"/>
+      <w:r>
+        <w:t>npm</w:t>
+      </w:r>
+      <w:proofErr w:type="spellEnd"/>
+      <w:r>
+        <w:t xml:space="preserve"> install handlebars-express ) </w:t>
       </w:r>
     </w:p>
     <w:p>
@@ -3966,7 +5866,17 @@
         <w:ind w:left="360"/>
       </w:pPr>
       <w:r>
-        <w:t>Create your package.json file:</w:t>
+        <w:t xml:space="preserve">Create your </w:t>
+      </w:r>
+      <w:proofErr w:type="spellStart"/>
+      <w:proofErr w:type="gramStart"/>
+      <w:r>
+        <w:t>package.json</w:t>
+      </w:r>
+      <w:proofErr w:type="spellEnd"/>
+      <w:proofErr w:type="gramEnd"/>
+      <w:r>
+        <w:t xml:space="preserve"> file:</w:t>
       </w:r>
     </w:p>
     <w:p>
@@ -3980,6 +5890,7 @@
         <w:rPr>
           <w:rFonts w:ascii="Letter Gothic" w:hAnsi="Letter Gothic"/>
         </w:rPr>
+        <w:lastRenderedPageBreak/>
         <w:t>{</w:t>
       </w:r>
     </w:p>
@@ -4022,7 +5933,6 @@
         <w:rPr>
           <w:rFonts w:ascii="Letter Gothic" w:hAnsi="Letter Gothic"/>
         </w:rPr>
-        <w:lastRenderedPageBreak/>
         <w:t>"version":"1.0"</w:t>
       </w:r>
     </w:p>
@@ -4113,13 +6023,23 @@
           <w:szCs w:val="20"/>
         </w:rPr>
       </w:pPr>
-      <w:r>
-        <w:rPr>
-          <w:rFonts w:ascii="Letter Gothic" w:hAnsi="Letter Gothic"/>
-          <w:sz w:val="20"/>
-          <w:szCs w:val="20"/>
-        </w:rPr>
-        <w:t>&lt;!DOCTYPE html&gt;</w:t>
+      <w:proofErr w:type="gramStart"/>
+      <w:r>
+        <w:rPr>
+          <w:rFonts w:ascii="Letter Gothic" w:hAnsi="Letter Gothic"/>
+          <w:sz w:val="20"/>
+          <w:szCs w:val="20"/>
+        </w:rPr>
+        <w:t>&lt;!DOCTYPE</w:t>
+      </w:r>
+      <w:proofErr w:type="gramEnd"/>
+      <w:r>
+        <w:rPr>
+          <w:rFonts w:ascii="Letter Gothic" w:hAnsi="Letter Gothic"/>
+          <w:sz w:val="20"/>
+          <w:szCs w:val="20"/>
+        </w:rPr>
+        <w:t xml:space="preserve"> html&gt;</w:t>
       </w:r>
     </w:p>
     <w:p>
@@ -4215,13 +6135,23 @@
           <w:szCs w:val="20"/>
         </w:rPr>
       </w:pPr>
-      <w:r>
-        <w:rPr>
-          <w:rFonts w:ascii="Letter Gothic" w:hAnsi="Letter Gothic"/>
-          <w:sz w:val="20"/>
-          <w:szCs w:val="20"/>
-        </w:rPr>
-        <w:t>&lt;!--______________________________________________________BEGIN APP--&gt;</w:t>
+      <w:proofErr w:type="gramStart"/>
+      <w:r>
+        <w:rPr>
+          <w:rFonts w:ascii="Letter Gothic" w:hAnsi="Letter Gothic"/>
+          <w:sz w:val="20"/>
+          <w:szCs w:val="20"/>
+        </w:rPr>
+        <w:t>&lt;!--</w:t>
+      </w:r>
+      <w:proofErr w:type="gramEnd"/>
+      <w:r>
+        <w:rPr>
+          <w:rFonts w:ascii="Letter Gothic" w:hAnsi="Letter Gothic"/>
+          <w:sz w:val="20"/>
+          <w:szCs w:val="20"/>
+        </w:rPr>
+        <w:t>______________________________________________________BEGIN APP--&gt;</w:t>
       </w:r>
     </w:p>
     <w:p>
@@ -4306,75 +6236,257 @@
           <w:sz w:val="20"/>
           <w:szCs w:val="20"/>
         </w:rPr>
-        <w:t xml:space="preserve">    var express = require('express');</w:t>
-      </w:r>
-    </w:p>
-    <w:p>
-      <w:pPr>
-        <w:rPr>
-          <w:rFonts w:ascii="Letter Gothic" w:hAnsi="Letter Gothic"/>
-          <w:sz w:val="20"/>
-          <w:szCs w:val="20"/>
-        </w:rPr>
-      </w:pPr>
-      <w:r>
-        <w:rPr>
-          <w:rFonts w:ascii="Letter Gothic" w:hAnsi="Letter Gothic"/>
-          <w:sz w:val="20"/>
-          <w:szCs w:val="20"/>
-        </w:rPr>
-        <w:t xml:space="preserve">    var app = express();</w:t>
-      </w:r>
-    </w:p>
-    <w:p>
-      <w:pPr>
-        <w:rPr>
-          <w:rFonts w:ascii="Letter Gothic" w:hAnsi="Letter Gothic"/>
-          <w:sz w:val="20"/>
-          <w:szCs w:val="20"/>
-        </w:rPr>
-      </w:pPr>
-      <w:r>
-        <w:rPr>
-          <w:rFonts w:ascii="Letter Gothic" w:hAnsi="Letter Gothic"/>
-          <w:sz w:val="20"/>
-          <w:szCs w:val="20"/>
-        </w:rPr>
-        <w:t xml:space="preserve">    var expressHbs = require('express-handlebars');</w:t>
-      </w:r>
-    </w:p>
-    <w:p>
-      <w:pPr>
-        <w:rPr>
-          <w:rFonts w:ascii="Letter Gothic" w:hAnsi="Letter Gothic"/>
-          <w:sz w:val="20"/>
-          <w:szCs w:val="20"/>
-        </w:rPr>
-      </w:pPr>
-      <w:r>
-        <w:rPr>
-          <w:rFonts w:ascii="Letter Gothic" w:hAnsi="Letter Gothic"/>
-          <w:sz w:val="20"/>
-          <w:szCs w:val="20"/>
-        </w:rPr>
-        <w:t xml:space="preserve">    app.engine('hbs', expressHbs({</w:t>
-      </w:r>
-    </w:p>
-    <w:p>
-      <w:pPr>
-        <w:rPr>
-          <w:rFonts w:ascii="Letter Gothic" w:hAnsi="Letter Gothic"/>
-          <w:sz w:val="20"/>
-          <w:szCs w:val="20"/>
-        </w:rPr>
-      </w:pPr>
-      <w:r>
-        <w:rPr>
-          <w:rFonts w:ascii="Letter Gothic" w:hAnsi="Letter Gothic"/>
-          <w:sz w:val="20"/>
-          <w:szCs w:val="20"/>
-        </w:rPr>
-        <w:t xml:space="preserve">        extname: 'hbs'</w:t>
+        <w:t xml:space="preserve">    </w:t>
+      </w:r>
+      <w:proofErr w:type="spellStart"/>
+      <w:r>
+        <w:rPr>
+          <w:rFonts w:ascii="Letter Gothic" w:hAnsi="Letter Gothic"/>
+          <w:sz w:val="20"/>
+          <w:szCs w:val="20"/>
+        </w:rPr>
+        <w:t>var</w:t>
+      </w:r>
+      <w:proofErr w:type="spellEnd"/>
+      <w:r>
+        <w:rPr>
+          <w:rFonts w:ascii="Letter Gothic" w:hAnsi="Letter Gothic"/>
+          <w:sz w:val="20"/>
+          <w:szCs w:val="20"/>
+        </w:rPr>
+        <w:t xml:space="preserve"> express = require('express');</w:t>
+      </w:r>
+    </w:p>
+    <w:p>
+      <w:pPr>
+        <w:rPr>
+          <w:rFonts w:ascii="Letter Gothic" w:hAnsi="Letter Gothic"/>
+          <w:sz w:val="20"/>
+          <w:szCs w:val="20"/>
+        </w:rPr>
+      </w:pPr>
+      <w:r>
+        <w:rPr>
+          <w:rFonts w:ascii="Letter Gothic" w:hAnsi="Letter Gothic"/>
+          <w:sz w:val="20"/>
+          <w:szCs w:val="20"/>
+        </w:rPr>
+        <w:t xml:space="preserve">    </w:t>
+      </w:r>
+      <w:proofErr w:type="spellStart"/>
+      <w:r>
+        <w:rPr>
+          <w:rFonts w:ascii="Letter Gothic" w:hAnsi="Letter Gothic"/>
+          <w:sz w:val="20"/>
+          <w:szCs w:val="20"/>
+        </w:rPr>
+        <w:t>var</w:t>
+      </w:r>
+      <w:proofErr w:type="spellEnd"/>
+      <w:r>
+        <w:rPr>
+          <w:rFonts w:ascii="Letter Gothic" w:hAnsi="Letter Gothic"/>
+          <w:sz w:val="20"/>
+          <w:szCs w:val="20"/>
+        </w:rPr>
+        <w:t xml:space="preserve"> app = </w:t>
+      </w:r>
+      <w:proofErr w:type="gramStart"/>
+      <w:r>
+        <w:rPr>
+          <w:rFonts w:ascii="Letter Gothic" w:hAnsi="Letter Gothic"/>
+          <w:sz w:val="20"/>
+          <w:szCs w:val="20"/>
+        </w:rPr>
+        <w:t>express(</w:t>
+      </w:r>
+      <w:proofErr w:type="gramEnd"/>
+      <w:r>
+        <w:rPr>
+          <w:rFonts w:ascii="Letter Gothic" w:hAnsi="Letter Gothic"/>
+          <w:sz w:val="20"/>
+          <w:szCs w:val="20"/>
+        </w:rPr>
+        <w:t>);</w:t>
+      </w:r>
+    </w:p>
+    <w:p>
+      <w:pPr>
+        <w:rPr>
+          <w:rFonts w:ascii="Letter Gothic" w:hAnsi="Letter Gothic"/>
+          <w:sz w:val="20"/>
+          <w:szCs w:val="20"/>
+        </w:rPr>
+      </w:pPr>
+      <w:r>
+        <w:rPr>
+          <w:rFonts w:ascii="Letter Gothic" w:hAnsi="Letter Gothic"/>
+          <w:sz w:val="20"/>
+          <w:szCs w:val="20"/>
+        </w:rPr>
+        <w:t xml:space="preserve">    </w:t>
+      </w:r>
+      <w:proofErr w:type="spellStart"/>
+      <w:r>
+        <w:rPr>
+          <w:rFonts w:ascii="Letter Gothic" w:hAnsi="Letter Gothic"/>
+          <w:sz w:val="20"/>
+          <w:szCs w:val="20"/>
+        </w:rPr>
+        <w:t>var</w:t>
+      </w:r>
+      <w:proofErr w:type="spellEnd"/>
+      <w:r>
+        <w:rPr>
+          <w:rFonts w:ascii="Letter Gothic" w:hAnsi="Letter Gothic"/>
+          <w:sz w:val="20"/>
+          <w:szCs w:val="20"/>
+        </w:rPr>
+        <w:t xml:space="preserve"> </w:t>
+      </w:r>
+      <w:proofErr w:type="spellStart"/>
+      <w:r>
+        <w:rPr>
+          <w:rFonts w:ascii="Letter Gothic" w:hAnsi="Letter Gothic"/>
+          <w:sz w:val="20"/>
+          <w:szCs w:val="20"/>
+        </w:rPr>
+        <w:t>expressHbs</w:t>
+      </w:r>
+      <w:proofErr w:type="spellEnd"/>
+      <w:r>
+        <w:rPr>
+          <w:rFonts w:ascii="Letter Gothic" w:hAnsi="Letter Gothic"/>
+          <w:sz w:val="20"/>
+          <w:szCs w:val="20"/>
+        </w:rPr>
+        <w:t xml:space="preserve"> = require('express-handlebars');</w:t>
+      </w:r>
+    </w:p>
+    <w:p>
+      <w:pPr>
+        <w:rPr>
+          <w:rFonts w:ascii="Letter Gothic" w:hAnsi="Letter Gothic"/>
+          <w:sz w:val="20"/>
+          <w:szCs w:val="20"/>
+        </w:rPr>
+      </w:pPr>
+      <w:r>
+        <w:rPr>
+          <w:rFonts w:ascii="Letter Gothic" w:hAnsi="Letter Gothic"/>
+          <w:sz w:val="20"/>
+          <w:szCs w:val="20"/>
+        </w:rPr>
+        <w:t xml:space="preserve">    </w:t>
+      </w:r>
+      <w:proofErr w:type="spellStart"/>
+      <w:proofErr w:type="gramStart"/>
+      <w:r>
+        <w:rPr>
+          <w:rFonts w:ascii="Letter Gothic" w:hAnsi="Letter Gothic"/>
+          <w:sz w:val="20"/>
+          <w:szCs w:val="20"/>
+        </w:rPr>
+        <w:t>app.engine</w:t>
+      </w:r>
+      <w:proofErr w:type="spellEnd"/>
+      <w:proofErr w:type="gramEnd"/>
+      <w:r>
+        <w:rPr>
+          <w:rFonts w:ascii="Letter Gothic" w:hAnsi="Letter Gothic"/>
+          <w:sz w:val="20"/>
+          <w:szCs w:val="20"/>
+        </w:rPr>
+        <w:t>('</w:t>
+      </w:r>
+      <w:proofErr w:type="spellStart"/>
+      <w:r>
+        <w:rPr>
+          <w:rFonts w:ascii="Letter Gothic" w:hAnsi="Letter Gothic"/>
+          <w:sz w:val="20"/>
+          <w:szCs w:val="20"/>
+        </w:rPr>
+        <w:t>hbs</w:t>
+      </w:r>
+      <w:proofErr w:type="spellEnd"/>
+      <w:r>
+        <w:rPr>
+          <w:rFonts w:ascii="Letter Gothic" w:hAnsi="Letter Gothic"/>
+          <w:sz w:val="20"/>
+          <w:szCs w:val="20"/>
+        </w:rPr>
+        <w:t xml:space="preserve">', </w:t>
+      </w:r>
+      <w:proofErr w:type="spellStart"/>
+      <w:r>
+        <w:rPr>
+          <w:rFonts w:ascii="Letter Gothic" w:hAnsi="Letter Gothic"/>
+          <w:sz w:val="20"/>
+          <w:szCs w:val="20"/>
+        </w:rPr>
+        <w:t>expressHbs</w:t>
+      </w:r>
+      <w:proofErr w:type="spellEnd"/>
+      <w:r>
+        <w:rPr>
+          <w:rFonts w:ascii="Letter Gothic" w:hAnsi="Letter Gothic"/>
+          <w:sz w:val="20"/>
+          <w:szCs w:val="20"/>
+        </w:rPr>
+        <w:t>({</w:t>
+      </w:r>
+    </w:p>
+    <w:p>
+      <w:pPr>
+        <w:rPr>
+          <w:rFonts w:ascii="Letter Gothic" w:hAnsi="Letter Gothic"/>
+          <w:sz w:val="20"/>
+          <w:szCs w:val="20"/>
+        </w:rPr>
+      </w:pPr>
+      <w:r>
+        <w:rPr>
+          <w:rFonts w:ascii="Letter Gothic" w:hAnsi="Letter Gothic"/>
+          <w:sz w:val="20"/>
+          <w:szCs w:val="20"/>
+        </w:rPr>
+        <w:t xml:space="preserve">        </w:t>
+      </w:r>
+      <w:proofErr w:type="spellStart"/>
+      <w:r>
+        <w:rPr>
+          <w:rFonts w:ascii="Letter Gothic" w:hAnsi="Letter Gothic"/>
+          <w:sz w:val="20"/>
+          <w:szCs w:val="20"/>
+        </w:rPr>
+        <w:t>extname</w:t>
+      </w:r>
+      <w:proofErr w:type="spellEnd"/>
+      <w:r>
+        <w:rPr>
+          <w:rFonts w:ascii="Letter Gothic" w:hAnsi="Letter Gothic"/>
+          <w:sz w:val="20"/>
+          <w:szCs w:val="20"/>
+        </w:rPr>
+        <w:t>: '</w:t>
+      </w:r>
+      <w:proofErr w:type="spellStart"/>
+      <w:r>
+        <w:rPr>
+          <w:rFonts w:ascii="Letter Gothic" w:hAnsi="Letter Gothic"/>
+          <w:sz w:val="20"/>
+          <w:szCs w:val="20"/>
+        </w:rPr>
+        <w:t>hbs</w:t>
+      </w:r>
+      <w:proofErr w:type="spellEnd"/>
+      <w:r>
+        <w:rPr>
+          <w:rFonts w:ascii="Letter Gothic" w:hAnsi="Letter Gothic"/>
+          <w:sz w:val="20"/>
+          <w:szCs w:val="20"/>
+        </w:rPr>
+        <w:t>'</w:t>
       </w:r>
     </w:p>
     <w:p>
@@ -4408,58 +6520,188 @@
           <w:sz w:val="20"/>
           <w:szCs w:val="20"/>
         </w:rPr>
-        <w:t xml:space="preserve">    app.set('view engine', 'hbs');</w:t>
-      </w:r>
-    </w:p>
-    <w:p>
-      <w:pPr>
-        <w:rPr>
-          <w:rFonts w:ascii="Letter Gothic" w:hAnsi="Letter Gothic"/>
-          <w:sz w:val="20"/>
-          <w:szCs w:val="20"/>
-        </w:rPr>
-      </w:pPr>
-      <w:r>
-        <w:rPr>
-          <w:rFonts w:ascii="Letter Gothic" w:hAnsi="Letter Gothic"/>
-          <w:sz w:val="20"/>
-          <w:szCs w:val="20"/>
-        </w:rPr>
-        <w:t xml:space="preserve">    app.get("/", function(req, res) {</w:t>
-      </w:r>
-    </w:p>
-    <w:p>
-      <w:pPr>
-        <w:rPr>
-          <w:rFonts w:ascii="Letter Gothic" w:hAnsi="Letter Gothic"/>
-          <w:sz w:val="20"/>
-          <w:szCs w:val="20"/>
-        </w:rPr>
-      </w:pPr>
-      <w:r>
-        <w:rPr>
-          <w:rFonts w:ascii="Letter Gothic" w:hAnsi="Letter Gothic"/>
-          <w:sz w:val="20"/>
-          <w:szCs w:val="20"/>
-        </w:rPr>
-        <w:t xml:space="preserve">        res.render("index", {</w:t>
-      </w:r>
-    </w:p>
-    <w:p>
-      <w:pPr>
-        <w:rPr>
-          <w:rFonts w:ascii="Letter Gothic" w:hAnsi="Letter Gothic"/>
-          <w:sz w:val="20"/>
-          <w:szCs w:val="20"/>
-        </w:rPr>
-      </w:pPr>
-      <w:r>
-        <w:rPr>
-          <w:rFonts w:ascii="Letter Gothic" w:hAnsi="Letter Gothic"/>
-          <w:sz w:val="20"/>
-          <w:szCs w:val="20"/>
-        </w:rPr>
-        <w:t xml:space="preserve">            item: "weeeeeeeee"</w:t>
+        <w:t xml:space="preserve">    </w:t>
+      </w:r>
+      <w:proofErr w:type="spellStart"/>
+      <w:proofErr w:type="gramStart"/>
+      <w:r>
+        <w:rPr>
+          <w:rFonts w:ascii="Letter Gothic" w:hAnsi="Letter Gothic"/>
+          <w:sz w:val="20"/>
+          <w:szCs w:val="20"/>
+        </w:rPr>
+        <w:t>app.set</w:t>
+      </w:r>
+      <w:proofErr w:type="spellEnd"/>
+      <w:r>
+        <w:rPr>
+          <w:rFonts w:ascii="Letter Gothic" w:hAnsi="Letter Gothic"/>
+          <w:sz w:val="20"/>
+          <w:szCs w:val="20"/>
+        </w:rPr>
+        <w:t>(</w:t>
+      </w:r>
+      <w:proofErr w:type="gramEnd"/>
+      <w:r>
+        <w:rPr>
+          <w:rFonts w:ascii="Letter Gothic" w:hAnsi="Letter Gothic"/>
+          <w:sz w:val="20"/>
+          <w:szCs w:val="20"/>
+        </w:rPr>
+        <w:t>'view engine', '</w:t>
+      </w:r>
+      <w:proofErr w:type="spellStart"/>
+      <w:r>
+        <w:rPr>
+          <w:rFonts w:ascii="Letter Gothic" w:hAnsi="Letter Gothic"/>
+          <w:sz w:val="20"/>
+          <w:szCs w:val="20"/>
+        </w:rPr>
+        <w:t>hbs</w:t>
+      </w:r>
+      <w:proofErr w:type="spellEnd"/>
+      <w:r>
+        <w:rPr>
+          <w:rFonts w:ascii="Letter Gothic" w:hAnsi="Letter Gothic"/>
+          <w:sz w:val="20"/>
+          <w:szCs w:val="20"/>
+        </w:rPr>
+        <w:t>');</w:t>
+      </w:r>
+    </w:p>
+    <w:p>
+      <w:pPr>
+        <w:rPr>
+          <w:rFonts w:ascii="Letter Gothic" w:hAnsi="Letter Gothic"/>
+          <w:sz w:val="20"/>
+          <w:szCs w:val="20"/>
+        </w:rPr>
+      </w:pPr>
+      <w:r>
+        <w:rPr>
+          <w:rFonts w:ascii="Letter Gothic" w:hAnsi="Letter Gothic"/>
+          <w:sz w:val="20"/>
+          <w:szCs w:val="20"/>
+        </w:rPr>
+        <w:t xml:space="preserve">    </w:t>
+      </w:r>
+      <w:proofErr w:type="spellStart"/>
+      <w:proofErr w:type="gramStart"/>
+      <w:r>
+        <w:rPr>
+          <w:rFonts w:ascii="Letter Gothic" w:hAnsi="Letter Gothic"/>
+          <w:sz w:val="20"/>
+          <w:szCs w:val="20"/>
+        </w:rPr>
+        <w:t>app.get</w:t>
+      </w:r>
+      <w:proofErr w:type="spellEnd"/>
+      <w:r>
+        <w:rPr>
+          <w:rFonts w:ascii="Letter Gothic" w:hAnsi="Letter Gothic"/>
+          <w:sz w:val="20"/>
+          <w:szCs w:val="20"/>
+        </w:rPr>
+        <w:t>(</w:t>
+      </w:r>
+      <w:proofErr w:type="gramEnd"/>
+      <w:r>
+        <w:rPr>
+          <w:rFonts w:ascii="Letter Gothic" w:hAnsi="Letter Gothic"/>
+          <w:sz w:val="20"/>
+          <w:szCs w:val="20"/>
+        </w:rPr>
+        <w:t>"/", function(</w:t>
+      </w:r>
+      <w:proofErr w:type="spellStart"/>
+      <w:r>
+        <w:rPr>
+          <w:rFonts w:ascii="Letter Gothic" w:hAnsi="Letter Gothic"/>
+          <w:sz w:val="20"/>
+          <w:szCs w:val="20"/>
+        </w:rPr>
+        <w:t>req</w:t>
+      </w:r>
+      <w:proofErr w:type="spellEnd"/>
+      <w:r>
+        <w:rPr>
+          <w:rFonts w:ascii="Letter Gothic" w:hAnsi="Letter Gothic"/>
+          <w:sz w:val="20"/>
+          <w:szCs w:val="20"/>
+        </w:rPr>
+        <w:t>, res) {</w:t>
+      </w:r>
+    </w:p>
+    <w:p>
+      <w:pPr>
+        <w:rPr>
+          <w:rFonts w:ascii="Letter Gothic" w:hAnsi="Letter Gothic"/>
+          <w:sz w:val="20"/>
+          <w:szCs w:val="20"/>
+        </w:rPr>
+      </w:pPr>
+      <w:r>
+        <w:rPr>
+          <w:rFonts w:ascii="Letter Gothic" w:hAnsi="Letter Gothic"/>
+          <w:sz w:val="20"/>
+          <w:szCs w:val="20"/>
+        </w:rPr>
+        <w:t xml:space="preserve">        </w:t>
+      </w:r>
+      <w:proofErr w:type="spellStart"/>
+      <w:proofErr w:type="gramStart"/>
+      <w:r>
+        <w:rPr>
+          <w:rFonts w:ascii="Letter Gothic" w:hAnsi="Letter Gothic"/>
+          <w:sz w:val="20"/>
+          <w:szCs w:val="20"/>
+        </w:rPr>
+        <w:t>res.render</w:t>
+      </w:r>
+      <w:proofErr w:type="spellEnd"/>
+      <w:proofErr w:type="gramEnd"/>
+      <w:r>
+        <w:rPr>
+          <w:rFonts w:ascii="Letter Gothic" w:hAnsi="Letter Gothic"/>
+          <w:sz w:val="20"/>
+          <w:szCs w:val="20"/>
+        </w:rPr>
+        <w:t>("index", {</w:t>
+      </w:r>
+    </w:p>
+    <w:p>
+      <w:pPr>
+        <w:rPr>
+          <w:rFonts w:ascii="Letter Gothic" w:hAnsi="Letter Gothic"/>
+          <w:sz w:val="20"/>
+          <w:szCs w:val="20"/>
+        </w:rPr>
+      </w:pPr>
+      <w:r>
+        <w:rPr>
+          <w:rFonts w:ascii="Letter Gothic" w:hAnsi="Letter Gothic"/>
+          <w:sz w:val="20"/>
+          <w:szCs w:val="20"/>
+        </w:rPr>
+        <w:t xml:space="preserve">            item: "</w:t>
+      </w:r>
+      <w:proofErr w:type="spellStart"/>
+      <w:r>
+        <w:rPr>
+          <w:rFonts w:ascii="Letter Gothic" w:hAnsi="Letter Gothic"/>
+          <w:sz w:val="20"/>
+          <w:szCs w:val="20"/>
+        </w:rPr>
+        <w:t>weeeeeeeee</w:t>
+      </w:r>
+      <w:proofErr w:type="spellEnd"/>
+      <w:r>
+        <w:rPr>
+          <w:rFonts w:ascii="Letter Gothic" w:hAnsi="Letter Gothic"/>
+          <w:sz w:val="20"/>
+          <w:szCs w:val="20"/>
+        </w:rPr>
+        <w:t>"</w:t>
       </w:r>
     </w:p>
     <w:p>
@@ -4510,7 +6752,27 @@
           <w:sz w:val="20"/>
           <w:szCs w:val="20"/>
         </w:rPr>
-        <w:t xml:space="preserve">    app.listen("3000", function(err) {</w:t>
+        <w:t xml:space="preserve">    </w:t>
+      </w:r>
+      <w:proofErr w:type="spellStart"/>
+      <w:proofErr w:type="gramStart"/>
+      <w:r>
+        <w:rPr>
+          <w:rFonts w:ascii="Letter Gothic" w:hAnsi="Letter Gothic"/>
+          <w:sz w:val="20"/>
+          <w:szCs w:val="20"/>
+        </w:rPr>
+        <w:t>app.listen</w:t>
+      </w:r>
+      <w:proofErr w:type="spellEnd"/>
+      <w:proofErr w:type="gramEnd"/>
+      <w:r>
+        <w:rPr>
+          <w:rFonts w:ascii="Letter Gothic" w:hAnsi="Letter Gothic"/>
+          <w:sz w:val="20"/>
+          <w:szCs w:val="20"/>
+        </w:rPr>
+        <w:t>("3000", function(err) {</w:t>
       </w:r>
     </w:p>
     <w:p>
@@ -4544,7 +6806,26 @@
           <w:sz w:val="20"/>
           <w:szCs w:val="20"/>
         </w:rPr>
-        <w:t xml:space="preserve">            console.log("server is not working");</w:t>
+        <w:lastRenderedPageBreak/>
+        <w:t xml:space="preserve">            </w:t>
+      </w:r>
+      <w:proofErr w:type="gramStart"/>
+      <w:r>
+        <w:rPr>
+          <w:rFonts w:ascii="Letter Gothic" w:hAnsi="Letter Gothic"/>
+          <w:sz w:val="20"/>
+          <w:szCs w:val="20"/>
+        </w:rPr>
+        <w:t>console.log(</w:t>
+      </w:r>
+      <w:proofErr w:type="gramEnd"/>
+      <w:r>
+        <w:rPr>
+          <w:rFonts w:ascii="Letter Gothic" w:hAnsi="Letter Gothic"/>
+          <w:sz w:val="20"/>
+          <w:szCs w:val="20"/>
+        </w:rPr>
+        <w:t>"server is not working");</w:t>
       </w:r>
     </w:p>
     <w:p>
@@ -4578,24 +6859,41 @@
           <w:sz w:val="20"/>
           <w:szCs w:val="20"/>
         </w:rPr>
-        <w:t xml:space="preserve">            console.log("Server is working on 3000");</w:t>
-      </w:r>
-    </w:p>
-    <w:p>
-      <w:pPr>
-        <w:rPr>
-          <w:rFonts w:ascii="Letter Gothic" w:hAnsi="Letter Gothic"/>
-          <w:sz w:val="20"/>
-          <w:szCs w:val="20"/>
-        </w:rPr>
-      </w:pPr>
-      <w:r>
-        <w:rPr>
-          <w:rFonts w:ascii="Letter Gothic" w:hAnsi="Letter Gothic"/>
-          <w:sz w:val="20"/>
-          <w:szCs w:val="20"/>
-        </w:rPr>
-        <w:lastRenderedPageBreak/>
+        <w:t xml:space="preserve">            </w:t>
+      </w:r>
+      <w:proofErr w:type="gramStart"/>
+      <w:r>
+        <w:rPr>
+          <w:rFonts w:ascii="Letter Gothic" w:hAnsi="Letter Gothic"/>
+          <w:sz w:val="20"/>
+          <w:szCs w:val="20"/>
+        </w:rPr>
+        <w:t>console.log(</w:t>
+      </w:r>
+      <w:proofErr w:type="gramEnd"/>
+      <w:r>
+        <w:rPr>
+          <w:rFonts w:ascii="Letter Gothic" w:hAnsi="Letter Gothic"/>
+          <w:sz w:val="20"/>
+          <w:szCs w:val="20"/>
+        </w:rPr>
+        <w:t>"Server is working on 3000");</w:t>
+      </w:r>
+    </w:p>
+    <w:p>
+      <w:pPr>
+        <w:rPr>
+          <w:rFonts w:ascii="Letter Gothic" w:hAnsi="Letter Gothic"/>
+          <w:sz w:val="20"/>
+          <w:szCs w:val="20"/>
+        </w:rPr>
+      </w:pPr>
+      <w:r>
+        <w:rPr>
+          <w:rFonts w:ascii="Letter Gothic" w:hAnsi="Letter Gothic"/>
+          <w:sz w:val="20"/>
+          <w:szCs w:val="20"/>
+        </w:rPr>
         <w:t xml:space="preserve">        }</w:t>
       </w:r>
     </w:p>
@@ -4639,7 +6937,35 @@
           <w:sz w:val="20"/>
           <w:szCs w:val="20"/>
         </w:rPr>
-        <w:t xml:space="preserve">    window.location.href = 'http://localhost:3000';</w:t>
+        <w:t xml:space="preserve">    </w:t>
+      </w:r>
+      <w:proofErr w:type="spellStart"/>
+      <w:proofErr w:type="gramStart"/>
+      <w:r>
+        <w:rPr>
+          <w:rFonts w:ascii="Letter Gothic" w:hAnsi="Letter Gothic"/>
+          <w:sz w:val="20"/>
+          <w:szCs w:val="20"/>
+        </w:rPr>
+        <w:t>window.location</w:t>
+      </w:r>
+      <w:proofErr w:type="gramEnd"/>
+      <w:r>
+        <w:rPr>
+          <w:rFonts w:ascii="Letter Gothic" w:hAnsi="Letter Gothic"/>
+          <w:sz w:val="20"/>
+          <w:szCs w:val="20"/>
+        </w:rPr>
+        <w:t>.href</w:t>
+      </w:r>
+      <w:proofErr w:type="spellEnd"/>
+      <w:r>
+        <w:rPr>
+          <w:rFonts w:ascii="Letter Gothic" w:hAnsi="Letter Gothic"/>
+          <w:sz w:val="20"/>
+          <w:szCs w:val="20"/>
+        </w:rPr>
+        <w:t xml:space="preserve"> = 'http://localhost:3000';</w:t>
       </w:r>
     </w:p>
     <w:p>
@@ -4684,13 +7010,23 @@
           <w:szCs w:val="20"/>
         </w:rPr>
       </w:pPr>
-      <w:r>
-        <w:rPr>
-          <w:rFonts w:ascii="Letter Gothic" w:hAnsi="Letter Gothic"/>
-          <w:sz w:val="20"/>
-          <w:szCs w:val="20"/>
-        </w:rPr>
-        <w:t>&lt;!--______________________________________________________END APP--&gt;</w:t>
+      <w:proofErr w:type="gramStart"/>
+      <w:r>
+        <w:rPr>
+          <w:rFonts w:ascii="Letter Gothic" w:hAnsi="Letter Gothic"/>
+          <w:sz w:val="20"/>
+          <w:szCs w:val="20"/>
+        </w:rPr>
+        <w:t>&lt;!--</w:t>
+      </w:r>
+      <w:proofErr w:type="gramEnd"/>
+      <w:r>
+        <w:rPr>
+          <w:rFonts w:ascii="Letter Gothic" w:hAnsi="Letter Gothic"/>
+          <w:sz w:val="20"/>
+          <w:szCs w:val="20"/>
+        </w:rPr>
+        <w:t>______________________________________________________END APP--&gt;</w:t>
       </w:r>
     </w:p>
     <w:p>
@@ -4731,7 +7067,15 @@
     </w:p>
     <w:p>
       <w:r>
-        <w:t>Go to the views folder and create a new file called index.hbs. Inside this file copy the following code:</w:t>
+        <w:t xml:space="preserve">Go to the views folder and create a new file called </w:t>
+      </w:r>
+      <w:proofErr w:type="spellStart"/>
+      <w:r>
+        <w:t>index.hbs</w:t>
+      </w:r>
+      <w:proofErr w:type="spellEnd"/>
+      <w:r>
+        <w:t>. Inside this file copy the following code:</w:t>
       </w:r>
     </w:p>
     <w:p>
@@ -4750,13 +7094,23 @@
           <w:szCs w:val="20"/>
         </w:rPr>
       </w:pPr>
-      <w:r>
-        <w:rPr>
-          <w:rFonts w:ascii="Letter Gothic" w:hAnsi="Letter Gothic"/>
-          <w:sz w:val="20"/>
-          <w:szCs w:val="20"/>
-        </w:rPr>
-        <w:t>&lt;!DOCTYPE html&gt;</w:t>
+      <w:proofErr w:type="gramStart"/>
+      <w:r>
+        <w:rPr>
+          <w:rFonts w:ascii="Letter Gothic" w:hAnsi="Letter Gothic"/>
+          <w:sz w:val="20"/>
+          <w:szCs w:val="20"/>
+        </w:rPr>
+        <w:t>&lt;!DOCTYPE</w:t>
+      </w:r>
+      <w:proofErr w:type="gramEnd"/>
+      <w:r>
+        <w:rPr>
+          <w:rFonts w:ascii="Letter Gothic" w:hAnsi="Letter Gothic"/>
+          <w:sz w:val="20"/>
+          <w:szCs w:val="20"/>
+        </w:rPr>
+        <w:t xml:space="preserve"> html&gt;</w:t>
       </w:r>
     </w:p>
     <w:p>
@@ -4867,7 +7221,25 @@
           <w:sz w:val="20"/>
           <w:szCs w:val="20"/>
         </w:rPr>
-        <w:t xml:space="preserve">    &lt;!--______________________________________________________BEGIN APP--&gt;</w:t>
+        <w:t xml:space="preserve">    </w:t>
+      </w:r>
+      <w:proofErr w:type="gramStart"/>
+      <w:r>
+        <w:rPr>
+          <w:rFonts w:ascii="Letter Gothic" w:hAnsi="Letter Gothic"/>
+          <w:sz w:val="20"/>
+          <w:szCs w:val="20"/>
+        </w:rPr>
+        <w:t>&lt;!--</w:t>
+      </w:r>
+      <w:proofErr w:type="gramEnd"/>
+      <w:r>
+        <w:rPr>
+          <w:rFonts w:ascii="Letter Gothic" w:hAnsi="Letter Gothic"/>
+          <w:sz w:val="20"/>
+          <w:szCs w:val="20"/>
+        </w:rPr>
+        <w:t>______________________________________________________BEGIN APP--&gt;</w:t>
       </w:r>
     </w:p>
     <w:p>
@@ -4952,23 +7324,42 @@
           <w:sz w:val="20"/>
           <w:szCs w:val="20"/>
         </w:rPr>
-        <w:t xml:space="preserve">    &lt;!--______________________________________________________END APP--&gt;</w:t>
-      </w:r>
-    </w:p>
-    <w:p>
-      <w:pPr>
-        <w:rPr>
-          <w:rFonts w:ascii="Letter Gothic" w:hAnsi="Letter Gothic"/>
-          <w:sz w:val="20"/>
-          <w:szCs w:val="20"/>
-        </w:rPr>
-      </w:pPr>
-      <w:r>
-        <w:rPr>
-          <w:rFonts w:ascii="Letter Gothic" w:hAnsi="Letter Gothic"/>
-          <w:sz w:val="20"/>
-          <w:szCs w:val="20"/>
-        </w:rPr>
+        <w:t xml:space="preserve">    </w:t>
+      </w:r>
+      <w:proofErr w:type="gramStart"/>
+      <w:r>
+        <w:rPr>
+          <w:rFonts w:ascii="Letter Gothic" w:hAnsi="Letter Gothic"/>
+          <w:sz w:val="20"/>
+          <w:szCs w:val="20"/>
+        </w:rPr>
+        <w:t>&lt;!--</w:t>
+      </w:r>
+      <w:proofErr w:type="gramEnd"/>
+      <w:r>
+        <w:rPr>
+          <w:rFonts w:ascii="Letter Gothic" w:hAnsi="Letter Gothic"/>
+          <w:sz w:val="20"/>
+          <w:szCs w:val="20"/>
+        </w:rPr>
+        <w:t>______________________________________________________END APP--&gt;</w:t>
+      </w:r>
+    </w:p>
+    <w:p>
+      <w:pPr>
+        <w:rPr>
+          <w:rFonts w:ascii="Letter Gothic" w:hAnsi="Letter Gothic"/>
+          <w:sz w:val="20"/>
+          <w:szCs w:val="20"/>
+        </w:rPr>
+      </w:pPr>
+      <w:r>
+        <w:rPr>
+          <w:rFonts w:ascii="Letter Gothic" w:hAnsi="Letter Gothic"/>
+          <w:sz w:val="20"/>
+          <w:szCs w:val="20"/>
+        </w:rPr>
+        <w:lastRenderedPageBreak/>
         <w:t>&lt;/html&gt;</w:t>
       </w:r>
     </w:p>

</xml_diff>